<commit_message>
zo weer wat erbij
</commit_message>
<xml_diff>
--- a/verslag/opleverDocument.docx
+++ b/verslag/opleverDocument.docx
@@ -19,7 +19,7 @@
             <mc:AlternateContent>
               <mc:Choice Requires="wpg">
                 <w:drawing>
-                  <wp:anchor distT="0" distB="0" distL="114300" distR="114300" simplePos="0" relativeHeight="251662336" behindDoc="0" locked="0" layoutInCell="1" allowOverlap="1">
+                  <wp:anchor distT="0" distB="0" distL="114300" distR="114300" simplePos="0" relativeHeight="251662336" behindDoc="0" locked="0" layoutInCell="1" allowOverlap="1" wp14:anchorId="43833CA8" wp14:editId="1CBACE14">
                     <wp:simplePos x="0" y="0"/>
                     <wp:positionH relativeFrom="page">
                       <wp:align>center</wp:align>
@@ -266,7 +266,7 @@
               </mc:Choice>
               <mc:Fallback>
                 <w:pict>
-                  <v:group w14:anchorId="56151EC5" id="Group 149" o:spid="_x0000_s1026" style="position:absolute;margin-left:0;margin-top:0;width:8in;height:95.7pt;z-index:251662336;mso-width-percent:941;mso-height-percent:121;mso-top-percent:23;mso-position-horizontal:center;mso-position-horizontal-relative:page;mso-position-vertical-relative:page;mso-width-percent:941;mso-height-percent:121;mso-top-percent:23" coordorigin="" coordsize="73152,12161" o:gfxdata="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">
+                  <v:group w14:anchorId="3275F4B5" id="Group 149" o:spid="_x0000_s1026" style="position:absolute;margin-left:0;margin-top:0;width:8in;height:95.7pt;z-index:251662336;mso-width-percent:941;mso-height-percent:121;mso-top-percent:23;mso-position-horizontal:center;mso-position-horizontal-relative:page;mso-position-vertical-relative:page;mso-width-percent:941;mso-height-percent:121;mso-top-percent:23" coordorigin="" coordsize="73152,12161" o:gfxdata="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">
                     <v:shape id="Rectangle 51" o:spid="_x0000_s1027" style="position:absolute;width:73152;height:11303;visibility:visible;mso-wrap-style:square;v-text-anchor:middle" coordsize="7312660,1129665" o:gfxdata="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" path="m,l7312660,r,1129665l3619500,733425,,1091565,,xe" fillcolor="#4472c4 [3204]" stroked="f" strokeweight="1pt">
                       <v:stroke joinstyle="miter"/>
                       <v:path arrowok="t" o:connecttype="custom" o:connectlocs="0,0;7315200,0;7315200,1130373;3620757,733885;0,1092249;0,0" o:connectangles="0,0,0,0,0,0"/>
@@ -287,7 +287,7 @@
             <mc:AlternateContent>
               <mc:Choice Requires="wps">
                 <w:drawing>
-                  <wp:anchor distT="0" distB="0" distL="114300" distR="114300" simplePos="0" relativeHeight="251660288" behindDoc="0" locked="0" layoutInCell="1" allowOverlap="1">
+                  <wp:anchor distT="0" distB="0" distL="114300" distR="114300" simplePos="0" relativeHeight="251660288" behindDoc="0" locked="0" layoutInCell="1" allowOverlap="1" wp14:anchorId="45808EF6" wp14:editId="6FF947F5">
                     <wp:simplePos x="0" y="0"/>
                     <wp:positionH relativeFrom="page">
                       <wp:align>center</wp:align>
@@ -414,16 +414,7 @@
                                         <w:szCs w:val="18"/>
                                         <w:lang w:val="nl-NL"/>
                                       </w:rPr>
-                                      <w:t>m.lindt@student.h</w:t>
-                                    </w:r>
-                                    <w:r>
-                                      <w:rPr>
-                                        <w:color w:val="595959" w:themeColor="text1" w:themeTint="A6"/>
-                                        <w:sz w:val="18"/>
-                                        <w:szCs w:val="18"/>
-                                        <w:lang w:val="nl-NL"/>
-                                      </w:rPr>
-                                      <w:t>an.nl</w:t>
+                                      <w:t>m.lindt@student.han.nl</w:t>
                                     </w:r>
                                   </w:sdtContent>
                                 </w:sdt>
@@ -450,7 +441,7 @@
               </mc:Choice>
               <mc:Fallback>
                 <w:pict>
-                  <v:shapetype id="_x0000_t202" coordsize="21600,21600" o:spt="202" path="m,l,21600r21600,l21600,xe">
+                  <v:shapetype w14:anchorId="45808EF6" id="_x0000_t202" coordsize="21600,21600" o:spt="202" path="m,l,21600r21600,l21600,xe">
                     <v:stroke joinstyle="miter"/>
                     <v:path gradientshapeok="t" o:connecttype="rect"/>
                   </v:shapetype>
@@ -528,16 +519,7 @@
                                   <w:szCs w:val="18"/>
                                   <w:lang w:val="nl-NL"/>
                                 </w:rPr>
-                                <w:t>m.lindt@student.h</w:t>
-                              </w:r>
-                              <w:r>
-                                <w:rPr>
-                                  <w:color w:val="595959" w:themeColor="text1" w:themeTint="A6"/>
-                                  <w:sz w:val="18"/>
-                                  <w:szCs w:val="18"/>
-                                  <w:lang w:val="nl-NL"/>
-                                </w:rPr>
-                                <w:t>an.nl</w:t>
+                                <w:t>m.lindt@student.han.nl</w:t>
                               </w:r>
                             </w:sdtContent>
                           </w:sdt>
@@ -557,7 +539,7 @@
             <mc:AlternateContent>
               <mc:Choice Requires="wps">
                 <w:drawing>
-                  <wp:anchor distT="0" distB="0" distL="114300" distR="114300" simplePos="0" relativeHeight="251661312" behindDoc="0" locked="0" layoutInCell="1" allowOverlap="1">
+                  <wp:anchor distT="0" distB="0" distL="114300" distR="114300" simplePos="0" relativeHeight="251661312" behindDoc="0" locked="0" layoutInCell="1" allowOverlap="1" wp14:anchorId="494A84FA" wp14:editId="4ADC5824">
                     <wp:simplePos x="0" y="0"/>
                     <wp:positionH relativeFrom="page">
                       <wp:align>center</wp:align>
@@ -646,7 +628,7 @@
               </mc:Choice>
               <mc:Fallback>
                 <w:pict>
-                  <v:shape id="Text Box 153" o:spid="_x0000_s1027" type="#_x0000_t202" style="position:absolute;margin-left:0;margin-top:0;width:8in;height:79.5pt;z-index:251661312;visibility:visible;mso-wrap-style:square;mso-width-percent:941;mso-height-percent:100;mso-top-percent:700;mso-wrap-distance-left:9pt;mso-wrap-distance-top:0;mso-wrap-distance-right:9pt;mso-wrap-distance-bottom:0;mso-position-horizontal:center;mso-position-horizontal-relative:page;mso-position-vertical-relative:page;mso-width-percent:941;mso-height-percent:100;mso-top-percent:700;mso-width-relative:page;mso-height-relative:page;v-text-anchor:top" o:gfxdata="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" filled="f" stroked="f" strokeweight=".5pt">
+                  <v:shape w14:anchorId="494A84FA" id="Text Box 153" o:spid="_x0000_s1027" type="#_x0000_t202" style="position:absolute;margin-left:0;margin-top:0;width:8in;height:79.5pt;z-index:251661312;visibility:visible;mso-wrap-style:square;mso-width-percent:941;mso-height-percent:100;mso-top-percent:700;mso-wrap-distance-left:9pt;mso-wrap-distance-top:0;mso-wrap-distance-right:9pt;mso-wrap-distance-bottom:0;mso-position-horizontal:center;mso-position-horizontal-relative:page;mso-position-vertical-relative:page;mso-width-percent:941;mso-height-percent:100;mso-top-percent:700;mso-width-relative:page;mso-height-relative:page;v-text-anchor:top" o:gfxdata="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" filled="f" stroked="f" strokeweight=".5pt">
                     <v:textbox style="mso-fit-shape-to-text:t" inset="126pt,0,54pt,0">
                       <w:txbxContent>
                         <w:p>
@@ -675,7 +657,7 @@
             <mc:AlternateContent>
               <mc:Choice Requires="wps">
                 <w:drawing>
-                  <wp:anchor distT="0" distB="0" distL="114300" distR="114300" simplePos="0" relativeHeight="251659264" behindDoc="0" locked="0" layoutInCell="1" allowOverlap="1">
+                  <wp:anchor distT="0" distB="0" distL="114300" distR="114300" simplePos="0" relativeHeight="251659264" behindDoc="0" locked="0" layoutInCell="1" allowOverlap="1" wp14:anchorId="022E3772" wp14:editId="4211C623">
                     <wp:simplePos x="0" y="0"/>
                     <wp:positionH relativeFrom="page">
                       <wp:align>center</wp:align>
@@ -766,7 +748,6 @@
                                         <w:color w:val="4472C4" w:themeColor="accent1"/>
                                         <w:sz w:val="64"/>
                                         <w:szCs w:val="64"/>
-                                        <w:lang w:val="en-GB"/>
                                       </w:rPr>
                                       <w:t>spotitube</w:t>
                                     </w:r>
@@ -802,7 +783,6 @@
                                         <w:color w:val="404040" w:themeColor="text1" w:themeTint="BF"/>
                                         <w:sz w:val="36"/>
                                         <w:szCs w:val="36"/>
-                                        <w:lang w:val="en-GB"/>
                                       </w:rPr>
                                       <w:t>DEA beroepsproduct</w:t>
                                     </w:r>
@@ -831,7 +811,7 @@
               </mc:Choice>
               <mc:Fallback>
                 <w:pict>
-                  <v:shape id="Text Box 154" o:spid="_x0000_s1028" type="#_x0000_t202" style="position:absolute;margin-left:0;margin-top:0;width:8in;height:286.5pt;z-index:251659264;visibility:visible;mso-wrap-style:square;mso-width-percent:941;mso-height-percent:363;mso-top-percent:300;mso-wrap-distance-left:9pt;mso-wrap-distance-top:0;mso-wrap-distance-right:9pt;mso-wrap-distance-bottom:0;mso-position-horizontal:center;mso-position-horizontal-relative:page;mso-position-vertical-relative:page;mso-width-percent:941;mso-height-percent:363;mso-top-percent:300;mso-width-relative:page;mso-height-relative:page;v-text-anchor:bottom" o:gfxdata="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" filled="f" stroked="f" strokeweight=".5pt">
+                  <v:shape w14:anchorId="022E3772" id="Text Box 154" o:spid="_x0000_s1028" type="#_x0000_t202" style="position:absolute;margin-left:0;margin-top:0;width:8in;height:286.5pt;z-index:251659264;visibility:visible;mso-wrap-style:square;mso-width-percent:941;mso-height-percent:363;mso-top-percent:300;mso-wrap-distance-left:9pt;mso-wrap-distance-top:0;mso-wrap-distance-right:9pt;mso-wrap-distance-bottom:0;mso-position-horizontal:center;mso-position-horizontal-relative:page;mso-position-vertical-relative:page;mso-width-percent:941;mso-height-percent:363;mso-top-percent:300;mso-width-relative:page;mso-height-relative:page;v-text-anchor:bottom" o:gfxdata="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" filled="f" stroked="f" strokeweight=".5pt">
                     <v:textbox inset="126pt,0,54pt,0">
                       <w:txbxContent>
                         <w:p>
@@ -869,7 +849,6 @@
                                   <w:color w:val="4472C4" w:themeColor="accent1"/>
                                   <w:sz w:val="64"/>
                                   <w:szCs w:val="64"/>
-                                  <w:lang w:val="en-GB"/>
                                 </w:rPr>
                                 <w:t>spotitube</w:t>
                               </w:r>
@@ -905,7 +884,6 @@
                                   <w:color w:val="404040" w:themeColor="text1" w:themeTint="BF"/>
                                   <w:sz w:val="36"/>
                                   <w:szCs w:val="36"/>
-                                  <w:lang w:val="en-GB"/>
                                 </w:rPr>
                                 <w:t>DEA beroepsproduct</w:t>
                               </w:r>
@@ -945,6 +923,7 @@
         <w:lastRenderedPageBreak/>
         <w:t xml:space="preserve">Titel : </w:t>
       </w:r>
+      <w:proofErr w:type="spellStart"/>
       <w:r>
         <w:rPr>
           <w:rFonts w:ascii="Calibri" w:eastAsia="Times New Roman" w:hAnsi="Calibri" w:cs="Calibri"/>
@@ -952,6 +931,7 @@
         </w:rPr>
         <w:t>Spotitube</w:t>
       </w:r>
+      <w:proofErr w:type="spellEnd"/>
     </w:p>
     <w:p>
       <w:pPr>
@@ -985,7 +965,7 @@
           <w:rFonts w:ascii="Segoe UI" w:eastAsia="Times New Roman" w:hAnsi="Segoe UI" w:cs="Segoe UI"/>
           <w:sz w:val="18"/>
           <w:szCs w:val="18"/>
-          <w:lang w:val="en-NL" w:eastAsia="en-NL"/>
+          <w:lang w:eastAsia="en-NL"/>
         </w:rPr>
       </w:pPr>
       <w:r>
@@ -993,21 +973,7 @@
           <w:rFonts w:ascii="Calibri" w:eastAsia="Times New Roman" w:hAnsi="Calibri" w:cs="Calibri"/>
           <w:lang w:val="nl-NL" w:eastAsia="en-NL"/>
         </w:rPr>
-        <w:t>Auteur</w:t>
-      </w:r>
-      <w:r>
-        <w:rPr>
-          <w:rFonts w:ascii="Calibri" w:eastAsia="Times New Roman" w:hAnsi="Calibri" w:cs="Calibri"/>
-          <w:lang w:val="nl-NL" w:eastAsia="en-NL"/>
-        </w:rPr>
-        <w:t xml:space="preserve"> : </w:t>
-      </w:r>
-      <w:r>
-        <w:rPr>
-          <w:rFonts w:ascii="Calibri" w:eastAsia="Times New Roman" w:hAnsi="Calibri" w:cs="Calibri"/>
-          <w:lang w:val="nl-NL" w:eastAsia="en-NL"/>
-        </w:rPr>
-        <w:t xml:space="preserve">Maarten Lindt 616195 </w:t>
+        <w:t xml:space="preserve">Auteur : Maarten Lindt 616195 </w:t>
       </w:r>
     </w:p>
     <w:p>
@@ -1058,7 +1024,7 @@
           <w:rFonts w:ascii="Segoe UI" w:eastAsia="Times New Roman" w:hAnsi="Segoe UI" w:cs="Segoe UI"/>
           <w:sz w:val="18"/>
           <w:szCs w:val="18"/>
-          <w:lang w:val="en-NL" w:eastAsia="en-NL"/>
+          <w:lang w:eastAsia="en-NL"/>
         </w:rPr>
       </w:pPr>
       <w:r>
@@ -1068,12 +1034,21 @@
         </w:rPr>
         <w:t xml:space="preserve">Docent(en): </w:t>
       </w:r>
+      <w:proofErr w:type="spellStart"/>
       <w:r>
         <w:rPr>
           <w:rFonts w:ascii="Calibri" w:eastAsia="Times New Roman" w:hAnsi="Calibri" w:cs="Calibri"/>
           <w:lang w:val="nl-NL" w:eastAsia="en-NL"/>
         </w:rPr>
-        <w:t>Meron Brouwer</w:t>
+        <w:t>Meron</w:t>
+      </w:r>
+      <w:proofErr w:type="spellEnd"/>
+      <w:r>
+        <w:rPr>
+          <w:rFonts w:ascii="Calibri" w:eastAsia="Times New Roman" w:hAnsi="Calibri" w:cs="Calibri"/>
+          <w:lang w:val="nl-NL" w:eastAsia="en-NL"/>
+        </w:rPr>
+        <w:t xml:space="preserve"> Brouwer</w:t>
       </w:r>
     </w:p>
     <w:p>
@@ -1084,7 +1059,7 @@
           <w:rFonts w:ascii="Segoe UI" w:eastAsia="Times New Roman" w:hAnsi="Segoe UI" w:cs="Segoe UI"/>
           <w:sz w:val="18"/>
           <w:szCs w:val="18"/>
-          <w:lang w:val="en-NL" w:eastAsia="en-NL"/>
+          <w:lang w:eastAsia="en-NL"/>
         </w:rPr>
       </w:pPr>
       <w:r>
@@ -1097,7 +1072,7 @@
       <w:r>
         <w:rPr>
           <w:rFonts w:ascii="Calibri" w:eastAsia="Times New Roman" w:hAnsi="Calibri" w:cs="Calibri"/>
-          <w:lang w:val="en-NL" w:eastAsia="en-NL"/>
+          <w:lang w:eastAsia="en-NL"/>
         </w:rPr>
         <w:t> </w:t>
       </w:r>
@@ -1110,7 +1085,7 @@
           <w:rFonts w:ascii="Segoe UI" w:eastAsia="Times New Roman" w:hAnsi="Segoe UI" w:cs="Segoe UI"/>
           <w:sz w:val="18"/>
           <w:szCs w:val="18"/>
-          <w:lang w:val="en-NL" w:eastAsia="en-NL"/>
+          <w:lang w:eastAsia="en-NL"/>
         </w:rPr>
       </w:pPr>
       <w:r>
@@ -1123,7 +1098,7 @@
       <w:r>
         <w:rPr>
           <w:rFonts w:ascii="Calibri" w:eastAsia="Times New Roman" w:hAnsi="Calibri" w:cs="Calibri"/>
-          <w:lang w:val="en-NL" w:eastAsia="en-NL"/>
+          <w:lang w:eastAsia="en-NL"/>
         </w:rPr>
         <w:t> </w:t>
       </w:r>
@@ -1136,7 +1111,7 @@
           <w:rFonts w:ascii="Segoe UI" w:eastAsia="Times New Roman" w:hAnsi="Segoe UI" w:cs="Segoe UI"/>
           <w:sz w:val="18"/>
           <w:szCs w:val="18"/>
-          <w:lang w:val="en-NL" w:eastAsia="en-NL"/>
+          <w:lang w:eastAsia="en-NL"/>
         </w:rPr>
       </w:pPr>
       <w:r>
@@ -1162,13 +1137,13 @@
           <w:rFonts w:ascii="Segoe UI" w:eastAsia="Times New Roman" w:hAnsi="Segoe UI" w:cs="Segoe UI"/>
           <w:sz w:val="18"/>
           <w:szCs w:val="18"/>
-          <w:lang w:val="en-NL" w:eastAsia="en-NL"/>
+          <w:lang w:eastAsia="en-NL"/>
         </w:rPr>
       </w:pPr>
       <w:r>
         <w:rPr>
           <w:rFonts w:ascii="Calibri" w:eastAsia="Times New Roman" w:hAnsi="Calibri" w:cs="Calibri"/>
-          <w:lang w:val="en-NL" w:eastAsia="en-NL"/>
+          <w:lang w:eastAsia="en-NL"/>
         </w:rPr>
         <w:t> </w:t>
       </w:r>
@@ -1217,7 +1192,7 @@
                 <w:rFonts w:ascii="Times New Roman" w:eastAsia="Times New Roman" w:hAnsi="Times New Roman" w:cs="Times New Roman"/>
                 <w:sz w:val="24"/>
                 <w:szCs w:val="24"/>
-                <w:lang w:val="en-NL" w:eastAsia="en-NL"/>
+                <w:lang w:eastAsia="en-NL"/>
               </w:rPr>
             </w:pPr>
             <w:r>
@@ -1239,7 +1214,7 @@
             <w:r>
               <w:rPr>
                 <w:rFonts w:ascii="Calibri" w:eastAsia="Times New Roman" w:hAnsi="Calibri" w:cs="Calibri"/>
-                <w:lang w:val="en-NL" w:eastAsia="en-NL"/>
+                <w:lang w:eastAsia="en-NL"/>
               </w:rPr>
               <w:t> </w:t>
             </w:r>
@@ -1267,7 +1242,7 @@
                 <w:rFonts w:ascii="Times New Roman" w:eastAsia="Times New Roman" w:hAnsi="Times New Roman" w:cs="Times New Roman"/>
                 <w:sz w:val="24"/>
                 <w:szCs w:val="24"/>
-                <w:lang w:val="en-NL" w:eastAsia="en-NL"/>
+                <w:lang w:eastAsia="en-NL"/>
               </w:rPr>
             </w:pPr>
             <w:r>
@@ -1282,7 +1257,7 @@
             <w:r>
               <w:rPr>
                 <w:rFonts w:ascii="Calibri" w:eastAsia="Times New Roman" w:hAnsi="Calibri" w:cs="Calibri"/>
-                <w:lang w:val="en-NL" w:eastAsia="en-NL"/>
+                <w:lang w:eastAsia="en-NL"/>
               </w:rPr>
               <w:t> </w:t>
             </w:r>
@@ -1308,7 +1283,7 @@
                 <w:rFonts w:ascii="Times New Roman" w:eastAsia="Times New Roman" w:hAnsi="Times New Roman" w:cs="Times New Roman"/>
                 <w:sz w:val="24"/>
                 <w:szCs w:val="24"/>
-                <w:lang w:val="en-NL" w:eastAsia="en-NL"/>
+                <w:lang w:eastAsia="en-NL"/>
               </w:rPr>
             </w:pPr>
             <w:r>
@@ -1323,7 +1298,7 @@
             <w:r>
               <w:rPr>
                 <w:rFonts w:ascii="Calibri" w:eastAsia="Times New Roman" w:hAnsi="Calibri" w:cs="Calibri"/>
-                <w:lang w:val="en-NL" w:eastAsia="en-NL"/>
+                <w:lang w:eastAsia="en-NL"/>
               </w:rPr>
               <w:t> </w:t>
             </w:r>
@@ -1349,7 +1324,7 @@
                 <w:rFonts w:ascii="Times New Roman" w:eastAsia="Times New Roman" w:hAnsi="Times New Roman" w:cs="Times New Roman"/>
                 <w:sz w:val="24"/>
                 <w:szCs w:val="24"/>
-                <w:lang w:val="en-NL" w:eastAsia="en-NL"/>
+                <w:lang w:eastAsia="en-NL"/>
               </w:rPr>
             </w:pPr>
             <w:r>
@@ -1364,7 +1339,7 @@
             <w:r>
               <w:rPr>
                 <w:rFonts w:ascii="Calibri" w:eastAsia="Times New Roman" w:hAnsi="Calibri" w:cs="Calibri"/>
-                <w:lang w:val="en-NL" w:eastAsia="en-NL"/>
+                <w:lang w:eastAsia="en-NL"/>
               </w:rPr>
               <w:t> </w:t>
             </w:r>
@@ -1390,7 +1365,7 @@
                 <w:rFonts w:ascii="Times New Roman" w:eastAsia="Times New Roman" w:hAnsi="Times New Roman" w:cs="Times New Roman"/>
                 <w:sz w:val="24"/>
                 <w:szCs w:val="24"/>
-                <w:lang w:val="en-NL" w:eastAsia="en-NL"/>
+                <w:lang w:eastAsia="en-NL"/>
               </w:rPr>
             </w:pPr>
             <w:r>
@@ -1405,7 +1380,7 @@
             <w:r>
               <w:rPr>
                 <w:rFonts w:ascii="Calibri" w:eastAsia="Times New Roman" w:hAnsi="Calibri" w:cs="Calibri"/>
-                <w:lang w:val="en-NL" w:eastAsia="en-NL"/>
+                <w:lang w:eastAsia="en-NL"/>
               </w:rPr>
               <w:t> </w:t>
             </w:r>
@@ -1433,7 +1408,7 @@
                 <w:rFonts w:ascii="Times New Roman" w:eastAsia="Times New Roman" w:hAnsi="Times New Roman" w:cs="Times New Roman"/>
                 <w:sz w:val="24"/>
                 <w:szCs w:val="24"/>
-                <w:lang w:val="en-NL" w:eastAsia="en-NL"/>
+                <w:lang w:eastAsia="en-NL"/>
               </w:rPr>
             </w:pPr>
             <w:r>
@@ -1446,7 +1421,7 @@
             <w:r>
               <w:rPr>
                 <w:rFonts w:ascii="Calibri" w:eastAsia="Times New Roman" w:hAnsi="Calibri" w:cs="Calibri"/>
-                <w:lang w:val="en-NL" w:eastAsia="en-NL"/>
+                <w:lang w:eastAsia="en-NL"/>
               </w:rPr>
               <w:t> </w:t>
             </w:r>
@@ -1472,7 +1447,7 @@
                 <w:rFonts w:ascii="Times New Roman" w:eastAsia="Times New Roman" w:hAnsi="Times New Roman" w:cs="Times New Roman"/>
                 <w:sz w:val="24"/>
                 <w:szCs w:val="24"/>
-                <w:lang w:val="en-NL" w:eastAsia="en-NL"/>
+                <w:lang w:eastAsia="en-NL"/>
               </w:rPr>
             </w:pPr>
             <w:r>
@@ -1485,7 +1460,7 @@
             <w:r>
               <w:rPr>
                 <w:rFonts w:ascii="Calibri" w:eastAsia="Times New Roman" w:hAnsi="Calibri" w:cs="Calibri"/>
-                <w:lang w:val="en-NL" w:eastAsia="en-NL"/>
+                <w:lang w:eastAsia="en-NL"/>
               </w:rPr>
               <w:t> </w:t>
             </w:r>
@@ -1511,9 +1486,10 @@
                 <w:rFonts w:ascii="Times New Roman" w:eastAsia="Times New Roman" w:hAnsi="Times New Roman" w:cs="Times New Roman"/>
                 <w:sz w:val="24"/>
                 <w:szCs w:val="24"/>
-                <w:lang w:val="en-NL" w:eastAsia="en-NL"/>
+                <w:lang w:eastAsia="en-NL"/>
               </w:rPr>
             </w:pPr>
+            <w:proofErr w:type="spellStart"/>
             <w:r>
               <w:rPr>
                 <w:rFonts w:ascii="Calibri" w:eastAsia="Times New Roman" w:hAnsi="Calibri" w:cs="Calibri"/>
@@ -1521,10 +1497,11 @@
               </w:rPr>
               <w:t>opleverVersie</w:t>
             </w:r>
+            <w:proofErr w:type="spellEnd"/>
             <w:r>
               <w:rPr>
                 <w:rFonts w:ascii="Calibri" w:eastAsia="Times New Roman" w:hAnsi="Calibri" w:cs="Calibri"/>
-                <w:lang w:val="en-NL" w:eastAsia="en-NL"/>
+                <w:lang w:eastAsia="en-NL"/>
               </w:rPr>
               <w:t> </w:t>
             </w:r>
@@ -1550,7 +1527,7 @@
                 <w:rFonts w:ascii="Times New Roman" w:eastAsia="Times New Roman" w:hAnsi="Times New Roman" w:cs="Times New Roman"/>
                 <w:sz w:val="24"/>
                 <w:szCs w:val="24"/>
-                <w:lang w:val="en-NL" w:eastAsia="en-NL"/>
+                <w:lang w:eastAsia="en-NL"/>
               </w:rPr>
             </w:pPr>
             <w:r>
@@ -1563,7 +1540,7 @@
             <w:r>
               <w:rPr>
                 <w:rFonts w:ascii="Calibri" w:eastAsia="Times New Roman" w:hAnsi="Calibri" w:cs="Calibri"/>
-                <w:lang w:val="en-NL" w:eastAsia="en-NL"/>
+                <w:lang w:eastAsia="en-NL"/>
               </w:rPr>
               <w:t> </w:t>
             </w:r>
@@ -1586,6 +1563,13 @@
     </w:p>
     <w:sdt>
       <w:sdtPr>
+        <w:rPr>
+          <w:rFonts w:asciiTheme="minorHAnsi" w:eastAsiaTheme="minorHAnsi" w:hAnsiTheme="minorHAnsi" w:cstheme="minorBidi"/>
+          <w:color w:val="auto"/>
+          <w:sz w:val="22"/>
+          <w:szCs w:val="22"/>
+          <w:lang w:val="en-NL"/>
+        </w:rPr>
         <w:id w:val="-221137421"/>
         <w:docPartObj>
           <w:docPartGallery w:val="Table of Contents"/>
@@ -1594,14 +1578,9 @@
       </w:sdtPr>
       <w:sdtEndPr>
         <w:rPr>
-          <w:rFonts w:asciiTheme="minorHAnsi" w:eastAsiaTheme="minorHAnsi" w:hAnsiTheme="minorHAnsi" w:cstheme="minorBidi"/>
           <w:b/>
           <w:bCs/>
           <w:noProof/>
-          <w:color w:val="auto"/>
-          <w:sz w:val="22"/>
-          <w:szCs w:val="22"/>
-          <w:lang w:val="en-NL"/>
         </w:rPr>
       </w:sdtEndPr>
       <w:sdtContent>
@@ -1614,17 +1593,33 @@
           </w:r>
         </w:p>
         <w:p>
-          <w:fldSimple w:instr=" TOC \o &quot;1-3&quot; \h \z \u ">
-            <w:r>
-              <w:rPr>
-                <w:b/>
-                <w:bCs/>
-                <w:noProof/>
-                <w:lang w:val="en-US"/>
-              </w:rPr>
-              <w:t>No table of contents entries found.</w:t>
-            </w:r>
-          </w:fldSimple>
+          <w:r>
+            <w:fldChar w:fldCharType="begin"/>
+          </w:r>
+          <w:r>
+            <w:instrText xml:space="preserve"> TOC \o "1-3" \h \z \u </w:instrText>
+          </w:r>
+          <w:r>
+            <w:fldChar w:fldCharType="separate"/>
+          </w:r>
+          <w:r>
+            <w:rPr>
+              <w:b/>
+              <w:bCs/>
+              <w:noProof/>
+              <w:lang w:val="en-US"/>
+            </w:rPr>
+            <w:t>No table of contents entries found.</w:t>
+          </w:r>
+          <w:r>
+            <w:rPr>
+              <w:b/>
+              <w:bCs/>
+              <w:noProof/>
+              <w:lang w:val="en-US"/>
+            </w:rPr>
+            <w:fldChar w:fldCharType="end"/>
+          </w:r>
         </w:p>
       </w:sdtContent>
     </w:sdt>
@@ -1724,7 +1719,105 @@
         <w:rPr>
           <w:lang w:val="nl-NL"/>
         </w:rPr>
-        <w:t>Mijn naam is Maarten Lindt, ik ben een student aan de HAN en kreeg de opdracht om de API en database voor Spotitube te maken. Spotitube lijkt ergens op Spotify. Je kunt playlists aanmaken, deze playlists vullen met tracks en wat je verder allemaal nog wil doen om je muziek op orde te krijgen. In dit document zal ik laten zien hoe ik de APi uitgewerkt heb en dan ook waarom. Als eerst zal verteld worden hoe de structuur  van de API eruitziet. Vervolgens zal ik vermelden hoe de API gedeployed moet worden en tot slot zal ik mijn keuzes gaan verantwoorden.</w:t>
+        <w:t xml:space="preserve">Mijn naam is Maarten Lindt, ik ben een student aan de HAN en kreeg de opdracht om de API en database voor </w:t>
+      </w:r>
+      <w:proofErr w:type="spellStart"/>
+      <w:r>
+        <w:rPr>
+          <w:lang w:val="nl-NL"/>
+        </w:rPr>
+        <w:t>Spotitube</w:t>
+      </w:r>
+      <w:proofErr w:type="spellEnd"/>
+      <w:r>
+        <w:rPr>
+          <w:lang w:val="nl-NL"/>
+        </w:rPr>
+        <w:t xml:space="preserve"> te maken. </w:t>
+      </w:r>
+      <w:proofErr w:type="spellStart"/>
+      <w:r>
+        <w:rPr>
+          <w:lang w:val="nl-NL"/>
+        </w:rPr>
+        <w:t>Spotitube</w:t>
+      </w:r>
+      <w:proofErr w:type="spellEnd"/>
+      <w:r>
+        <w:rPr>
+          <w:lang w:val="nl-NL"/>
+        </w:rPr>
+        <w:t xml:space="preserve"> lijkt ergens op </w:t>
+      </w:r>
+      <w:proofErr w:type="spellStart"/>
+      <w:r>
+        <w:rPr>
+          <w:lang w:val="nl-NL"/>
+        </w:rPr>
+        <w:t>Spotify</w:t>
+      </w:r>
+      <w:proofErr w:type="spellEnd"/>
+      <w:r>
+        <w:rPr>
+          <w:lang w:val="nl-NL"/>
+        </w:rPr>
+        <w:t xml:space="preserve">. Je kunt </w:t>
+      </w:r>
+      <w:proofErr w:type="spellStart"/>
+      <w:r>
+        <w:rPr>
+          <w:lang w:val="nl-NL"/>
+        </w:rPr>
+        <w:t>playlists</w:t>
+      </w:r>
+      <w:proofErr w:type="spellEnd"/>
+      <w:r>
+        <w:rPr>
+          <w:lang w:val="nl-NL"/>
+        </w:rPr>
+        <w:t xml:space="preserve"> aanmaken, deze </w:t>
+      </w:r>
+      <w:proofErr w:type="spellStart"/>
+      <w:r>
+        <w:rPr>
+          <w:lang w:val="nl-NL"/>
+        </w:rPr>
+        <w:t>playlists</w:t>
+      </w:r>
+      <w:proofErr w:type="spellEnd"/>
+      <w:r>
+        <w:rPr>
+          <w:lang w:val="nl-NL"/>
+        </w:rPr>
+        <w:t xml:space="preserve"> vullen met tracks en wat je verder allemaal nog wil doen om je muziek op orde te krijgen. In dit document zal ik laten zien hoe ik de </w:t>
+      </w:r>
+      <w:proofErr w:type="spellStart"/>
+      <w:r>
+        <w:rPr>
+          <w:lang w:val="nl-NL"/>
+        </w:rPr>
+        <w:t>APi</w:t>
+      </w:r>
+      <w:proofErr w:type="spellEnd"/>
+      <w:r>
+        <w:rPr>
+          <w:lang w:val="nl-NL"/>
+        </w:rPr>
+        <w:t xml:space="preserve"> uitgewerkt heb en dan ook waarom. Als eerst zal verteld worden hoe de structuur  van de API eruitziet. Vervolgens zal ik vermelden hoe de API </w:t>
+      </w:r>
+      <w:proofErr w:type="spellStart"/>
+      <w:r>
+        <w:rPr>
+          <w:lang w:val="nl-NL"/>
+        </w:rPr>
+        <w:t>gedeployed</w:t>
+      </w:r>
+      <w:proofErr w:type="spellEnd"/>
+      <w:r>
+        <w:rPr>
+          <w:lang w:val="nl-NL"/>
+        </w:rPr>
+        <w:t xml:space="preserve"> moet worden en tot slot zal ik mijn keuzes gaan verantwoorden.</w:t>
       </w:r>
     </w:p>
     <w:p>
@@ -1783,13 +1876,7 @@
         <w:rPr>
           <w:lang w:val="nl-NL"/>
         </w:rPr>
-        <w:t xml:space="preserve">e structuur van de ontwikkelde API van boven naar beneden </w:t>
-      </w:r>
-      <w:r>
-        <w:rPr>
-          <w:lang w:val="nl-NL"/>
-        </w:rPr>
-        <w:t>uitgelegd worden.</w:t>
+        <w:t>e structuur van de ontwikkelde API van boven naar beneden uitgelegd worden.</w:t>
       </w:r>
     </w:p>
     <w:p>
@@ -1809,17 +1896,33 @@
         </w:rPr>
         <w:t xml:space="preserve">Package diagram </w:t>
       </w:r>
+      <w:proofErr w:type="spellStart"/>
       <w:r>
         <w:rPr>
           <w:lang w:val="en-GB"/>
         </w:rPr>
-        <w:t xml:space="preserve">lagen </w:t>
-      </w:r>
+        <w:t>lagen</w:t>
+      </w:r>
+      <w:proofErr w:type="spellEnd"/>
       <w:r>
         <w:rPr>
           <w:lang w:val="en-GB"/>
         </w:rPr>
-        <w:t>Niveau.</w:t>
+        <w:t xml:space="preserve"> </w:t>
+      </w:r>
+      <w:proofErr w:type="spellStart"/>
+      <w:r>
+        <w:rPr>
+          <w:lang w:val="en-GB"/>
+        </w:rPr>
+        <w:t>Niveau</w:t>
+      </w:r>
+      <w:proofErr w:type="spellEnd"/>
+      <w:r>
+        <w:rPr>
+          <w:lang w:val="en-GB"/>
+        </w:rPr>
+        <w:t>.</w:t>
       </w:r>
     </w:p>
     <w:p>
@@ -1831,7 +1934,7 @@
           <w:noProof/>
         </w:rPr>
         <w:drawing>
-          <wp:inline distT="0" distB="0" distL="0" distR="0" wp14:anchorId="06E0B239" wp14:editId="7521DC7E">
+          <wp:inline distT="0" distB="0" distL="0" distR="0" wp14:anchorId="3EEB0F9F" wp14:editId="5AC32E9C">
             <wp:extent cx="2800350" cy="3781425"/>
             <wp:effectExtent l="0" t="0" r="0" b="9525"/>
             <wp:docPr id="1" name="Picture 1"/>
@@ -1877,37 +1980,38 @@
       <w:r>
         <w:t xml:space="preserve">Figure </w:t>
       </w:r>
-      <w:fldSimple w:instr=" SEQ Figure \* ARABIC ">
-        <w:r>
-          <w:rPr>
-            <w:noProof/>
-          </w:rPr>
-          <w:t>1</w:t>
-        </w:r>
-      </w:fldSimple>
-      <w:r>
-        <w:rPr>
-          <w:lang w:val="nl-NL"/>
-        </w:rPr>
-        <w:t xml:space="preserve">: </w:t>
-      </w:r>
-      <w:r>
-        <w:rPr>
-          <w:lang w:val="nl-NL"/>
-        </w:rPr>
-        <w:t xml:space="preserve">Package diagram op </w:t>
-      </w:r>
-      <w:r>
-        <w:rPr>
-          <w:lang w:val="nl-NL"/>
-        </w:rPr>
-        <w:t>lagen</w:t>
-      </w:r>
-      <w:r>
-        <w:rPr>
-          <w:lang w:val="nl-NL"/>
-        </w:rPr>
-        <w:t xml:space="preserve"> niveau</w:t>
+      <w:r>
+        <w:fldChar w:fldCharType="begin"/>
+      </w:r>
+      <w:r>
+        <w:instrText xml:space="preserve"> SEQ Figure \* ARABIC </w:instrText>
+      </w:r>
+      <w:r>
+        <w:fldChar w:fldCharType="separate"/>
+      </w:r>
+      <w:r>
+        <w:rPr>
+          <w:noProof/>
+        </w:rPr>
+        <w:t>1</w:t>
+      </w:r>
+      <w:r>
+        <w:rPr>
+          <w:noProof/>
+        </w:rPr>
+        <w:fldChar w:fldCharType="end"/>
+      </w:r>
+      <w:r>
+        <w:rPr>
+          <w:lang w:val="nl-NL"/>
+        </w:rPr>
+        <w:t xml:space="preserve">: Package diagram op </w:t>
+      </w:r>
+      <w:r>
+        <w:rPr>
+          <w:lang w:val="nl-NL"/>
+        </w:rPr>
+        <w:t>lagen niveau</w:t>
       </w:r>
     </w:p>
     <w:p>
@@ -1926,7 +2030,21 @@
         <w:rPr>
           <w:lang w:val="nl-NL"/>
         </w:rPr>
-        <w:t>ien is bestaat de Api uit 3 lagen namelijk:</w:t>
+        <w:t xml:space="preserve">ien is bestaat de </w:t>
+      </w:r>
+      <w:proofErr w:type="spellStart"/>
+      <w:r>
+        <w:rPr>
+          <w:lang w:val="nl-NL"/>
+        </w:rPr>
+        <w:t>Api</w:t>
+      </w:r>
+      <w:proofErr w:type="spellEnd"/>
+      <w:r>
+        <w:rPr>
+          <w:lang w:val="nl-NL"/>
+        </w:rPr>
+        <w:t xml:space="preserve"> uit 3 lagen namelijk:</w:t>
       </w:r>
     </w:p>
     <w:p>
@@ -2039,24 +2157,46 @@
           <w:lang w:val="nl-NL"/>
         </w:rPr>
       </w:pPr>
-      <w:r>
-        <w:rPr>
-          <w:lang w:val="nl-NL"/>
-        </w:rPr>
-        <w:t xml:space="preserve">Opvallendheden </w:t>
-      </w:r>
-    </w:p>
-    <w:p>
-      <w:pPr>
-        <w:rPr>
-          <w:lang w:val="nl-NL"/>
-        </w:rPr>
-      </w:pPr>
-      <w:r>
-        <w:rPr>
-          <w:lang w:val="nl-NL"/>
-        </w:rPr>
-        <w:t>Hier zullen wat opvallendheden behandelt worden.</w:t>
+      <w:proofErr w:type="spellStart"/>
+      <w:r>
+        <w:rPr>
+          <w:lang w:val="nl-NL"/>
+        </w:rPr>
+        <w:t>Opvallendheden</w:t>
+      </w:r>
+      <w:proofErr w:type="spellEnd"/>
+      <w:r>
+        <w:rPr>
+          <w:lang w:val="nl-NL"/>
+        </w:rPr>
+        <w:t xml:space="preserve"> </w:t>
+      </w:r>
+    </w:p>
+    <w:p>
+      <w:pPr>
+        <w:rPr>
+          <w:lang w:val="nl-NL"/>
+        </w:rPr>
+      </w:pPr>
+      <w:r>
+        <w:rPr>
+          <w:lang w:val="nl-NL"/>
+        </w:rPr>
+        <w:t xml:space="preserve">Hier zullen wat </w:t>
+      </w:r>
+      <w:proofErr w:type="spellStart"/>
+      <w:r>
+        <w:rPr>
+          <w:lang w:val="nl-NL"/>
+        </w:rPr>
+        <w:t>opvallendheden</w:t>
+      </w:r>
+      <w:proofErr w:type="spellEnd"/>
+      <w:r>
+        <w:rPr>
+          <w:lang w:val="nl-NL"/>
+        </w:rPr>
+        <w:t xml:space="preserve"> behandelt worden.</w:t>
       </w:r>
     </w:p>
     <w:p>
@@ -2090,7 +2230,63 @@
         <w:rPr>
           <w:lang w:val="nl-NL"/>
         </w:rPr>
-        <w:t>Verder zie je ook dat er tussen lagen geen create statements zitten. Dit komt door dependency injection van javax. Hierdoor zijn er minder afhankelijkheden tussen classes.</w:t>
+        <w:t xml:space="preserve">Verder zie je ook dat er tussen lagen geen </w:t>
+      </w:r>
+      <w:proofErr w:type="spellStart"/>
+      <w:r>
+        <w:rPr>
+          <w:lang w:val="nl-NL"/>
+        </w:rPr>
+        <w:t>create</w:t>
+      </w:r>
+      <w:proofErr w:type="spellEnd"/>
+      <w:r>
+        <w:rPr>
+          <w:lang w:val="nl-NL"/>
+        </w:rPr>
+        <w:t xml:space="preserve"> statements zitten. Dit komt door </w:t>
+      </w:r>
+      <w:proofErr w:type="spellStart"/>
+      <w:r>
+        <w:rPr>
+          <w:lang w:val="nl-NL"/>
+        </w:rPr>
+        <w:t>dependency</w:t>
+      </w:r>
+      <w:proofErr w:type="spellEnd"/>
+      <w:r>
+        <w:rPr>
+          <w:lang w:val="nl-NL"/>
+        </w:rPr>
+        <w:t xml:space="preserve"> </w:t>
+      </w:r>
+      <w:proofErr w:type="spellStart"/>
+      <w:r>
+        <w:rPr>
+          <w:lang w:val="nl-NL"/>
+        </w:rPr>
+        <w:t>injection</w:t>
+      </w:r>
+      <w:proofErr w:type="spellEnd"/>
+      <w:r>
+        <w:rPr>
+          <w:lang w:val="nl-NL"/>
+        </w:rPr>
+        <w:t xml:space="preserve"> van </w:t>
+      </w:r>
+      <w:proofErr w:type="spellStart"/>
+      <w:r>
+        <w:rPr>
+          <w:lang w:val="nl-NL"/>
+        </w:rPr>
+        <w:t>javax</w:t>
+      </w:r>
+      <w:proofErr w:type="spellEnd"/>
+      <w:r>
+        <w:rPr>
+          <w:lang w:val="nl-NL"/>
+        </w:rPr>
+        <w:t>. Hierdoor zijn er minder afhankelijkheden tussen classes.</w:t>
       </w:r>
     </w:p>
     <w:p>
@@ -2122,8 +2318,16 @@
           <w:lang w:val="nl-NL"/>
         </w:rPr>
         <w:lastRenderedPageBreak/>
-        <w:t>Package diagram datasourceLaag</w:t>
-      </w:r>
+        <w:t xml:space="preserve">Package diagram </w:t>
+      </w:r>
+      <w:proofErr w:type="spellStart"/>
+      <w:r>
+        <w:rPr>
+          <w:lang w:val="nl-NL"/>
+        </w:rPr>
+        <w:t>datasourceLaag</w:t>
+      </w:r>
+      <w:proofErr w:type="spellEnd"/>
     </w:p>
     <w:p>
       <w:pPr>
@@ -2134,7 +2338,7 @@
           <w:noProof/>
         </w:rPr>
         <w:drawing>
-          <wp:inline distT="0" distB="0" distL="0" distR="0" wp14:anchorId="66706519" wp14:editId="1DCDBB1C">
+          <wp:inline distT="0" distB="0" distL="0" distR="0" wp14:anchorId="0CE00D70" wp14:editId="0A703158">
             <wp:extent cx="2695575" cy="3086100"/>
             <wp:effectExtent l="0" t="0" r="9525" b="0"/>
             <wp:docPr id="2" name="Picture 2"/>
@@ -2177,31 +2381,66 @@
       <w:r>
         <w:t xml:space="preserve">Figure </w:t>
       </w:r>
-      <w:fldSimple w:instr=" SEQ Figure \* ARABIC ">
-        <w:r>
-          <w:rPr>
-            <w:noProof/>
-          </w:rPr>
-          <w:t>2</w:t>
-        </w:r>
-      </w:fldSimple>
+      <w:r>
+        <w:fldChar w:fldCharType="begin"/>
+      </w:r>
+      <w:r>
+        <w:instrText xml:space="preserve"> SEQ Figure \* ARABIC </w:instrText>
+      </w:r>
+      <w:r>
+        <w:fldChar w:fldCharType="separate"/>
+      </w:r>
+      <w:r>
+        <w:rPr>
+          <w:noProof/>
+        </w:rPr>
+        <w:t>2</w:t>
+      </w:r>
+      <w:r>
+        <w:rPr>
+          <w:noProof/>
+        </w:rPr>
+        <w:fldChar w:fldCharType="end"/>
+      </w:r>
       <w:r>
         <w:rPr>
           <w:lang w:val="en-GB"/>
         </w:rPr>
-        <w:t>: package diagram Datasource laag</w:t>
-      </w:r>
-    </w:p>
-    <w:p>
-      <w:pPr>
+        <w:t xml:space="preserve">: package diagram </w:t>
+      </w:r>
+      <w:proofErr w:type="spellStart"/>
+      <w:r>
         <w:rPr>
           <w:lang w:val="en-GB"/>
         </w:rPr>
-      </w:pPr>
+        <w:t>Datasource</w:t>
+      </w:r>
+      <w:proofErr w:type="spellEnd"/>
       <w:r>
         <w:rPr>
           <w:lang w:val="en-GB"/>
         </w:rPr>
+        <w:t xml:space="preserve"> </w:t>
+      </w:r>
+      <w:proofErr w:type="spellStart"/>
+      <w:r>
+        <w:rPr>
+          <w:lang w:val="en-GB"/>
+        </w:rPr>
+        <w:t>laag</w:t>
+      </w:r>
+      <w:proofErr w:type="spellEnd"/>
+    </w:p>
+    <w:p>
+      <w:pPr>
+        <w:rPr>
+          <w:lang w:val="en-GB"/>
+        </w:rPr>
+      </w:pPr>
+      <w:r>
+        <w:rPr>
+          <w:lang w:val="en-GB"/>
+        </w:rPr>
         <w:t>Resources</w:t>
       </w:r>
     </w:p>
@@ -2214,7 +2453,7 @@
           <w:noProof/>
         </w:rPr>
         <w:drawing>
-          <wp:inline distT="0" distB="0" distL="0" distR="0" wp14:anchorId="4294F159" wp14:editId="6494BBA2">
+          <wp:inline distT="0" distB="0" distL="0" distR="0" wp14:anchorId="0D21C487" wp14:editId="637D346D">
             <wp:extent cx="2762250" cy="723900"/>
             <wp:effectExtent l="0" t="0" r="0" b="0"/>
             <wp:docPr id="3" name="Picture 3"/>
@@ -2254,31 +2493,38 @@
       <w:pPr>
         <w:pStyle w:val="Caption"/>
         <w:rPr>
-          <w:lang w:val="fr-FR"/>
+          <w:lang w:val="nl-NL"/>
         </w:rPr>
       </w:pPr>
       <w:r>
         <w:t xml:space="preserve">Figure </w:t>
       </w:r>
-      <w:fldSimple w:instr=" SEQ Figure \* ARABIC ">
-        <w:r>
-          <w:rPr>
-            <w:noProof/>
-          </w:rPr>
-          <w:t>3</w:t>
-        </w:r>
-      </w:fldSimple>
-      <w:r>
-        <w:rPr>
-          <w:lang w:val="fr-FR"/>
-        </w:rPr>
-        <w:t xml:space="preserve">: package diagram resource </w:t>
-      </w:r>
-      <w:r>
-        <w:rPr>
-          <w:lang w:val="fr-FR"/>
-        </w:rPr>
-        <w:t>lag</w:t>
+      <w:r>
+        <w:fldChar w:fldCharType="begin"/>
+      </w:r>
+      <w:r>
+        <w:instrText xml:space="preserve"> SEQ Figure \* ARABIC </w:instrText>
+      </w:r>
+      <w:r>
+        <w:fldChar w:fldCharType="separate"/>
+      </w:r>
+      <w:r>
+        <w:rPr>
+          <w:noProof/>
+        </w:rPr>
+        <w:t>3</w:t>
+      </w:r>
+      <w:r>
+        <w:rPr>
+          <w:noProof/>
+        </w:rPr>
+        <w:fldChar w:fldCharType="end"/>
+      </w:r>
+      <w:r>
+        <w:rPr>
+          <w:lang w:val="nl-NL"/>
+        </w:rPr>
+        <w:t>: package diagram resource lag</w:t>
       </w:r>
     </w:p>
     <w:p>
@@ -2297,7 +2543,63 @@
         <w:rPr>
           <w:lang w:val="nl-NL"/>
         </w:rPr>
-        <w:t xml:space="preserve"> mijn Mappers bij alle data kunnen en een vertaler gebruiken om de informatie over te zetten. De naamgeving is niet het best. De vertaler heet namelijk eigenlijk een Mapper. En Mapper zal ook een andere naam moeten hebben want dit is alleen een tussenlaag tussen de service laag en de dao waarin nog enkele dingen worden afgehandeld.</w:t>
+        <w:t xml:space="preserve"> mijn </w:t>
+      </w:r>
+      <w:proofErr w:type="spellStart"/>
+      <w:r>
+        <w:rPr>
+          <w:lang w:val="nl-NL"/>
+        </w:rPr>
+        <w:t>Mappers</w:t>
+      </w:r>
+      <w:proofErr w:type="spellEnd"/>
+      <w:r>
+        <w:rPr>
+          <w:lang w:val="nl-NL"/>
+        </w:rPr>
+        <w:t xml:space="preserve"> bij alle data kunnen en een vertaler gebruiken om de informatie over te zetten. De naamgeving is niet het best. De vertaler heet namelijk eigenlijk een </w:t>
+      </w:r>
+      <w:proofErr w:type="spellStart"/>
+      <w:r>
+        <w:rPr>
+          <w:lang w:val="nl-NL"/>
+        </w:rPr>
+        <w:t>Mapper</w:t>
+      </w:r>
+      <w:proofErr w:type="spellEnd"/>
+      <w:r>
+        <w:rPr>
+          <w:lang w:val="nl-NL"/>
+        </w:rPr>
+        <w:t xml:space="preserve">. En </w:t>
+      </w:r>
+      <w:proofErr w:type="spellStart"/>
+      <w:r>
+        <w:rPr>
+          <w:lang w:val="nl-NL"/>
+        </w:rPr>
+        <w:t>Mapper</w:t>
+      </w:r>
+      <w:proofErr w:type="spellEnd"/>
+      <w:r>
+        <w:rPr>
+          <w:lang w:val="nl-NL"/>
+        </w:rPr>
+        <w:t xml:space="preserve"> zal ook een andere naam moeten hebben want dit is alleen een tussenlaag tussen de service laag en de </w:t>
+      </w:r>
+      <w:proofErr w:type="spellStart"/>
+      <w:r>
+        <w:rPr>
+          <w:lang w:val="nl-NL"/>
+        </w:rPr>
+        <w:t>dao</w:t>
+      </w:r>
+      <w:proofErr w:type="spellEnd"/>
+      <w:r>
+        <w:rPr>
+          <w:lang w:val="nl-NL"/>
+        </w:rPr>
+        <w:t xml:space="preserve"> waarin nog enkele dingen worden afgehandeld.</w:t>
       </w:r>
     </w:p>
     <w:p>
@@ -2354,7 +2656,7 @@
           <w:noProof/>
         </w:rPr>
         <w:drawing>
-          <wp:inline distT="0" distB="0" distL="0" distR="0" wp14:anchorId="2A58EC16" wp14:editId="22DDA51D">
+          <wp:inline distT="0" distB="0" distL="0" distR="0" wp14:anchorId="55511B14" wp14:editId="2388B42C">
             <wp:extent cx="2200275" cy="1543050"/>
             <wp:effectExtent l="0" t="0" r="9525" b="0"/>
             <wp:docPr id="4" name="Picture 4"/>
@@ -2400,25 +2702,32 @@
       <w:r>
         <w:t xml:space="preserve">Figure </w:t>
       </w:r>
-      <w:fldSimple w:instr=" SEQ Figure \* ARABIC ">
-        <w:r>
-          <w:rPr>
-            <w:noProof/>
-          </w:rPr>
-          <w:t>4</w:t>
-        </w:r>
-      </w:fldSimple>
-      <w:r>
-        <w:rPr>
-          <w:lang w:val="nl-NL"/>
-        </w:rPr>
-        <w:t xml:space="preserve">: package diagram service </w:t>
-      </w:r>
-      <w:r>
-        <w:rPr>
-          <w:lang w:val="nl-NL"/>
-        </w:rPr>
-        <w:t>lag</w:t>
+      <w:r>
+        <w:fldChar w:fldCharType="begin"/>
+      </w:r>
+      <w:r>
+        <w:instrText xml:space="preserve"> SEQ Figure \* ARABIC </w:instrText>
+      </w:r>
+      <w:r>
+        <w:fldChar w:fldCharType="separate"/>
+      </w:r>
+      <w:r>
+        <w:rPr>
+          <w:noProof/>
+        </w:rPr>
+        <w:t>4</w:t>
+      </w:r>
+      <w:r>
+        <w:rPr>
+          <w:noProof/>
+        </w:rPr>
+        <w:fldChar w:fldCharType="end"/>
+      </w:r>
+      <w:r>
+        <w:rPr>
+          <w:lang w:val="nl-NL"/>
+        </w:rPr>
+        <w:t>: package diagram service lag</w:t>
       </w:r>
     </w:p>
     <w:p>
@@ -2437,10 +2746,36 @@
         <w:rPr>
           <w:lang w:val="nl-NL"/>
         </w:rPr>
-        <w:t xml:space="preserve"> package diagram van de servicelaag. Deze packages hebben geen verbinding.  In de service laag zitten namelijk services die de excepties kunnen gooien. En deze services maken gebruik van de dto’s.</w:t>
-      </w:r>
-      <w:bookmarkStart w:id="0" w:name="_GoBack"/>
-      <w:bookmarkEnd w:id="0"/>
+        <w:t xml:space="preserve"> package diagram van de </w:t>
+      </w:r>
+      <w:proofErr w:type="spellStart"/>
+      <w:r>
+        <w:rPr>
+          <w:lang w:val="nl-NL"/>
+        </w:rPr>
+        <w:t>servicelaag</w:t>
+      </w:r>
+      <w:proofErr w:type="spellEnd"/>
+      <w:r>
+        <w:rPr>
+          <w:lang w:val="nl-NL"/>
+        </w:rPr>
+        <w:t xml:space="preserve">. Deze packages hebben geen verbinding.  In de service laag zitten namelijk services die de excepties kunnen gooien. En deze services maken gebruik van de </w:t>
+      </w:r>
+      <w:proofErr w:type="spellStart"/>
+      <w:r>
+        <w:rPr>
+          <w:lang w:val="nl-NL"/>
+        </w:rPr>
+        <w:t>dto’s</w:t>
+      </w:r>
+      <w:proofErr w:type="spellEnd"/>
+      <w:r>
+        <w:rPr>
+          <w:lang w:val="nl-NL"/>
+        </w:rPr>
+        <w:t>.</w:t>
+      </w:r>
     </w:p>
     <w:p>
       <w:pPr>
@@ -2461,35 +2796,17 @@
           <w:ilvl w:val="0"/>
           <w:numId w:val="1"/>
         </w:numPr>
+      </w:pPr>
+      <w:r>
         <w:rPr>
           <w:lang w:val="en-GB"/>
         </w:rPr>
-      </w:pPr>
-      <w:r>
-        <w:rPr>
-          <w:lang w:val="en-GB"/>
-        </w:rPr>
         <w:lastRenderedPageBreak/>
-        <w:t>Conclusie</w:t>
-      </w:r>
-    </w:p>
-    <w:p>
-      <w:pPr>
-        <w:rPr>
-          <w:lang w:val="en-GB"/>
-        </w:rPr>
-      </w:pPr>
-    </w:p>
-    <w:p>
-      <w:pPr>
-        <w:rPr>
-          <w:lang w:val="en-GB"/>
-        </w:rPr>
-      </w:pPr>
-      <w:r>
-        <w:rPr>
-          <w:lang w:val="en-GB"/>
-        </w:rPr>
+        <w:t>Deployment diagram</w:t>
+      </w:r>
+    </w:p>
+    <w:p>
+      <w:r>
         <w:br w:type="page"/>
       </w:r>
     </w:p>
@@ -2504,13 +2821,15 @@
           <w:lang w:val="en-GB"/>
         </w:rPr>
       </w:pPr>
+      <w:proofErr w:type="spellStart"/>
       <w:r>
         <w:rPr>
           <w:lang w:val="en-GB"/>
         </w:rPr>
         <w:lastRenderedPageBreak/>
-        <w:t>Bijlagen</w:t>
-      </w:r>
+        <w:t>Conclusie</w:t>
+      </w:r>
+      <w:proofErr w:type="spellEnd"/>
     </w:p>
     <w:p>
       <w:pPr>
@@ -2543,6 +2862,48 @@
           <w:lang w:val="en-GB"/>
         </w:rPr>
       </w:pPr>
+      <w:proofErr w:type="spellStart"/>
+      <w:r>
+        <w:rPr>
+          <w:lang w:val="en-GB"/>
+        </w:rPr>
+        <w:lastRenderedPageBreak/>
+        <w:t>Bijlagen</w:t>
+      </w:r>
+      <w:proofErr w:type="spellEnd"/>
+    </w:p>
+    <w:p>
+      <w:pPr>
+        <w:rPr>
+          <w:lang w:val="en-GB"/>
+        </w:rPr>
+      </w:pPr>
+    </w:p>
+    <w:p>
+      <w:pPr>
+        <w:rPr>
+          <w:lang w:val="en-GB"/>
+        </w:rPr>
+      </w:pPr>
+      <w:r>
+        <w:rPr>
+          <w:lang w:val="en-GB"/>
+        </w:rPr>
+        <w:br w:type="page"/>
+      </w:r>
+    </w:p>
+    <w:p>
+      <w:pPr>
+        <w:pStyle w:val="Heading1"/>
+        <w:numPr>
+          <w:ilvl w:val="0"/>
+          <w:numId w:val="1"/>
+        </w:numPr>
+        <w:rPr>
+          <w:lang w:val="en-GB"/>
+        </w:rPr>
+      </w:pPr>
+      <w:proofErr w:type="spellStart"/>
       <w:r>
         <w:rPr>
           <w:lang w:val="en-GB"/>
@@ -2550,6 +2911,7 @@
         <w:lastRenderedPageBreak/>
         <w:t>Bronnen</w:t>
       </w:r>
+      <w:proofErr w:type="spellEnd"/>
     </w:p>
     <w:p>
       <w:pPr>
@@ -2563,8 +2925,27 @@
           <w:color w:val="000000"/>
           <w:shd w:val="clear" w:color="auto" w:fill="FFFFFF"/>
         </w:rPr>
-        <w:t>AIM_ HAN. (z.d.). </w:t>
-      </w:r>
+        <w:t>AIM_ HAN. (</w:t>
+      </w:r>
+      <w:proofErr w:type="spellStart"/>
+      <w:r>
+        <w:rPr>
+          <w:rFonts w:ascii="Calibri" w:hAnsi="Calibri" w:cs="Calibri"/>
+          <w:color w:val="000000"/>
+          <w:shd w:val="clear" w:color="auto" w:fill="FFFFFF"/>
+        </w:rPr>
+        <w:t>z.d</w:t>
+      </w:r>
+      <w:proofErr w:type="spellEnd"/>
+      <w:r>
+        <w:rPr>
+          <w:rFonts w:ascii="Calibri" w:hAnsi="Calibri" w:cs="Calibri"/>
+          <w:color w:val="000000"/>
+          <w:shd w:val="clear" w:color="auto" w:fill="FFFFFF"/>
+        </w:rPr>
+        <w:t>.). </w:t>
+      </w:r>
+      <w:proofErr w:type="spellStart"/>
       <w:r>
         <w:rPr>
           <w:rFonts w:ascii="Calibri" w:hAnsi="Calibri" w:cs="Calibri"/>
@@ -2576,21 +2957,67 @@
         </w:rPr>
         <w:t>OpdrachSpotitube</w:t>
       </w:r>
+      <w:proofErr w:type="spellEnd"/>
       <w:r>
         <w:rPr>
           <w:rFonts w:ascii="Calibri" w:hAnsi="Calibri" w:cs="Calibri"/>
           <w:color w:val="000000"/>
           <w:shd w:val="clear" w:color="auto" w:fill="FFFFFF"/>
         </w:rPr>
-        <w:t>. Geraadpleegd op 27 maart 2020, van https://onderwijsonline.han.nl/elearning/lesson/XyrGRdmD</w:t>
-      </w:r>
-    </w:p>
-    <w:p>
-      <w:pPr>
-        <w:rPr>
-          <w:lang w:val="nl-NL"/>
-        </w:rPr>
-      </w:pPr>
+        <w:t xml:space="preserve">. </w:t>
+      </w:r>
+      <w:proofErr w:type="spellStart"/>
+      <w:r>
+        <w:rPr>
+          <w:rFonts w:ascii="Calibri" w:hAnsi="Calibri" w:cs="Calibri"/>
+          <w:color w:val="000000"/>
+          <w:shd w:val="clear" w:color="auto" w:fill="FFFFFF"/>
+        </w:rPr>
+        <w:t>Geraadpleegd</w:t>
+      </w:r>
+      <w:proofErr w:type="spellEnd"/>
+      <w:r>
+        <w:rPr>
+          <w:rFonts w:ascii="Calibri" w:hAnsi="Calibri" w:cs="Calibri"/>
+          <w:color w:val="000000"/>
+          <w:shd w:val="clear" w:color="auto" w:fill="FFFFFF"/>
+        </w:rPr>
+        <w:t xml:space="preserve"> op 27 </w:t>
+      </w:r>
+      <w:proofErr w:type="spellStart"/>
+      <w:r>
+        <w:rPr>
+          <w:rFonts w:ascii="Calibri" w:hAnsi="Calibri" w:cs="Calibri"/>
+          <w:color w:val="000000"/>
+          <w:shd w:val="clear" w:color="auto" w:fill="FFFFFF"/>
+        </w:rPr>
+        <w:t>maart</w:t>
+      </w:r>
+      <w:proofErr w:type="spellEnd"/>
+      <w:r>
+        <w:rPr>
+          <w:rFonts w:ascii="Calibri" w:hAnsi="Calibri" w:cs="Calibri"/>
+          <w:color w:val="000000"/>
+          <w:shd w:val="clear" w:color="auto" w:fill="FFFFFF"/>
+        </w:rPr>
+        <w:t xml:space="preserve"> 2020, van https://onderwijsonline.han.nl/elearning/lesson/XyrGRdmD</w:t>
+      </w:r>
+    </w:p>
+    <w:p>
+      <w:pPr>
+        <w:rPr>
+          <w:lang w:val="nl-NL"/>
+        </w:rPr>
+      </w:pPr>
+    </w:p>
+    <w:p>
+      <w:pPr>
+        <w:rPr>
+          <w:lang w:val="nl-NL"/>
+        </w:rPr>
+      </w:pPr>
+      <w:bookmarkStart w:id="0" w:name="_GoBack"/>
+      <w:bookmarkEnd w:id="0"/>
     </w:p>
     <w:sectPr>
       <w:footerReference w:type="first" r:id="rId15"/>
@@ -2640,6 +3067,7 @@
         <w:docPartUnique/>
       </w:docPartObj>
     </w:sdtPr>
+    <w:sdtEndPr/>
     <w:sdtContent>
       <w:p>
         <w:pPr>
@@ -3458,6 +3886,7 @@
     <w:lsdException w:name="HTML Sample" w:semiHidden="1" w:unhideWhenUsed="1"/>
     <w:lsdException w:name="HTML Typewriter" w:semiHidden="1" w:unhideWhenUsed="1"/>
     <w:lsdException w:name="HTML Variable" w:semiHidden="1" w:unhideWhenUsed="1"/>
+    <w:lsdException w:name="Normal Table" w:semiHidden="1" w:unhideWhenUsed="1"/>
     <w:lsdException w:name="annotation subject" w:semiHidden="1" w:unhideWhenUsed="1"/>
     <w:lsdException w:name="No List" w:semiHidden="1" w:unhideWhenUsed="1"/>
     <w:lsdException w:name="Outline List 1" w:semiHidden="1" w:unhideWhenUsed="1"/>
@@ -3504,8 +3933,10 @@
     <w:lsdException w:name="Table Subtle 2" w:semiHidden="1" w:unhideWhenUsed="1"/>
     <w:lsdException w:name="Table Web 1" w:semiHidden="1" w:unhideWhenUsed="1"/>
     <w:lsdException w:name="Table Web 2" w:semiHidden="1" w:unhideWhenUsed="1"/>
+    <w:lsdException w:name="Table Web 3" w:semiHidden="1" w:unhideWhenUsed="1"/>
     <w:lsdException w:name="Balloon Text" w:semiHidden="1" w:unhideWhenUsed="1"/>
     <w:lsdException w:name="Table Grid" w:uiPriority="39"/>
+    <w:lsdException w:name="Table Theme" w:semiHidden="1" w:unhideWhenUsed="1"/>
     <w:lsdException w:name="Placeholder Text" w:semiHidden="1"/>
     <w:lsdException w:name="No Spacing" w:uiPriority="1" w:qFormat="1"/>
     <w:lsdException w:name="Light Shading" w:uiPriority="60"/>
@@ -3731,6 +4162,7 @@
   <w:style w:type="paragraph" w:default="1" w:styleId="Normal">
     <w:name w:val="Normal"/>
     <w:qFormat/>
+    <w:rsid w:val="00F500FF"/>
   </w:style>
   <w:style w:type="paragraph" w:styleId="Heading1">
     <w:name w:val="heading 1"/>
@@ -3882,7 +4314,7 @@
       <w:rFonts w:ascii="Times New Roman" w:eastAsia="Times New Roman" w:hAnsi="Times New Roman" w:cs="Times New Roman"/>
       <w:sz w:val="24"/>
       <w:szCs w:val="24"/>
-      <w:lang w:val="en-NL" w:eastAsia="en-NL"/>
+      <w:lang w:eastAsia="en-NL"/>
     </w:rPr>
   </w:style>
   <w:style w:type="character" w:customStyle="1" w:styleId="normaltextrun">
@@ -4358,7 +4790,7 @@
 </file>
 
 <file path=customXml/itemProps2.xml><?xml version="1.0" encoding="utf-8"?>
-<ds:datastoreItem xmlns:ds="http://schemas.openxmlformats.org/officeDocument/2006/customXml" ds:itemID="{5F9A46C0-558B-4F05-9470-5312B358528A}">
+<ds:datastoreItem xmlns:ds="http://schemas.openxmlformats.org/officeDocument/2006/customXml" ds:itemID="{50EC80A8-0CC3-4311-8128-707DB6A938F3}">
   <ds:schemaRefs>
     <ds:schemaRef ds:uri="http://schemas.openxmlformats.org/officeDocument/2006/bibliography"/>
   </ds:schemaRefs>

</xml_diff>

<commit_message>
jaaja dit was hem dan
</commit_message>
<xml_diff>
--- a/verslag/opleverDocument.docx
+++ b/verslag/opleverDocument.docx
@@ -465,6 +465,7 @@
                             <w:dataBinding w:prefixMappings="xmlns:ns0='http://purl.org/dc/elements/1.1/' xmlns:ns1='http://schemas.openxmlformats.org/package/2006/metadata/core-properties' " w:xpath="/ns1:coreProperties[1]/ns0:creator[1]" w:storeItemID="{6C3C8BC8-F283-45AE-878A-BAB7291924A1}"/>
                             <w:text/>
                           </w:sdtPr>
+                          <w:sdtEndPr/>
                           <w:sdtContent>
                             <w:p>
                               <w:pPr>
@@ -514,6 +515,7 @@
                               <w:dataBinding w:prefixMappings="xmlns:ns0='http://schemas.microsoft.com/office/2006/coverPageProps' " w:xpath="/ns0:CoverPageProperties[1]/ns0:CompanyEmail[1]" w:storeItemID="{55AF091B-3C7A-41E3-B477-F2FDAA23CFDA}"/>
                               <w:text/>
                             </w:sdtPr>
+                            <w:sdtEndPr/>
                             <w:sdtContent>
                               <w:r>
                                 <w:rPr>
@@ -788,8 +790,18 @@
                                         <w:sz w:val="36"/>
                                         <w:szCs w:val="36"/>
                                       </w:rPr>
-                                      <w:t>DEA beroepsproduct</w:t>
+                                      <w:t xml:space="preserve">DEA </w:t>
                                     </w:r>
+                                    <w:proofErr w:type="spellStart"/>
+                                    <w:r>
+                                      <w:rPr>
+                                        <w:color w:val="404040" w:themeColor="text1" w:themeTint="BF"/>
+                                        <w:sz w:val="36"/>
+                                        <w:szCs w:val="36"/>
+                                      </w:rPr>
+                                      <w:t>beroepsproduct</w:t>
+                                    </w:r>
+                                    <w:proofErr w:type="spellEnd"/>
                                   </w:p>
                                 </w:sdtContent>
                               </w:sdt>
@@ -872,6 +884,7 @@
                             <w:dataBinding w:prefixMappings="xmlns:ns0='http://purl.org/dc/elements/1.1/' xmlns:ns1='http://schemas.openxmlformats.org/package/2006/metadata/core-properties' " w:xpath="/ns1:coreProperties[1]/ns0:subject[1]" w:storeItemID="{6C3C8BC8-F283-45AE-878A-BAB7291924A1}"/>
                             <w:text/>
                           </w:sdtPr>
+                          <w:sdtEndPr/>
                           <w:sdtContent>
                             <w:p>
                               <w:pPr>
@@ -889,8 +902,18 @@
                                   <w:sz w:val="36"/>
                                   <w:szCs w:val="36"/>
                                 </w:rPr>
-                                <w:t>DEA beroepsproduct</w:t>
+                                <w:t xml:space="preserve">DEA </w:t>
                               </w:r>
+                              <w:proofErr w:type="spellStart"/>
+                              <w:r>
+                                <w:rPr>
+                                  <w:color w:val="404040" w:themeColor="text1" w:themeTint="BF"/>
+                                  <w:sz w:val="36"/>
+                                  <w:szCs w:val="36"/>
+                                </w:rPr>
+                                <w:t>beroepsproduct</w:t>
+                              </w:r>
+                              <w:proofErr w:type="spellEnd"/>
                             </w:p>
                           </w:sdtContent>
                         </w:sdt>
@@ -927,6 +950,7 @@
         <w:lastRenderedPageBreak/>
         <w:t xml:space="preserve">Titel : </w:t>
       </w:r>
+      <w:proofErr w:type="spellStart"/>
       <w:r>
         <w:rPr>
           <w:rFonts w:ascii="Calibri" w:eastAsia="Times New Roman" w:hAnsi="Calibri" w:cs="Calibri"/>
@@ -934,6 +958,7 @@
         </w:rPr>
         <w:t>Spotitube</w:t>
       </w:r>
+      <w:proofErr w:type="spellEnd"/>
     </w:p>
     <w:p>
       <w:pPr>
@@ -1036,12 +1061,21 @@
         </w:rPr>
         <w:t xml:space="preserve">Docent(en): </w:t>
       </w:r>
+      <w:proofErr w:type="spellStart"/>
       <w:r>
         <w:rPr>
           <w:rFonts w:ascii="Calibri" w:eastAsia="Times New Roman" w:hAnsi="Calibri" w:cs="Calibri"/>
           <w:lang w:val="nl-NL" w:eastAsia="en-NL"/>
         </w:rPr>
-        <w:t>Meron Brouwer</w:t>
+        <w:t>Meron</w:t>
+      </w:r>
+      <w:proofErr w:type="spellEnd"/>
+      <w:r>
+        <w:rPr>
+          <w:rFonts w:ascii="Calibri" w:eastAsia="Times New Roman" w:hAnsi="Calibri" w:cs="Calibri"/>
+          <w:lang w:val="nl-NL" w:eastAsia="en-NL"/>
+        </w:rPr>
+        <w:t xml:space="preserve"> Brouwer</w:t>
       </w:r>
     </w:p>
     <w:p>
@@ -1119,23 +1153,28 @@
           <w:rFonts w:ascii="Calibri" w:eastAsia="Times New Roman" w:hAnsi="Calibri" w:cs="Calibri"/>
           <w:lang w:val="nl-NL" w:eastAsia="en-NL"/>
         </w:rPr>
-        <w:t>2</w:t>
+        <w:t>28</w:t>
       </w:r>
       <w:r>
         <w:rPr>
           <w:rFonts w:ascii="Calibri" w:eastAsia="Times New Roman" w:hAnsi="Calibri" w:cs="Calibri"/>
           <w:lang w:val="nl-NL" w:eastAsia="en-NL"/>
         </w:rPr>
-        <w:t>7</w:t>
-      </w:r>
-      <w:bookmarkStart w:id="0" w:name="_GoBack"/>
-      <w:bookmarkEnd w:id="0"/>
+        <w:t xml:space="preserve"> </w:t>
+      </w:r>
       <w:r>
         <w:rPr>
           <w:rFonts w:ascii="Calibri" w:eastAsia="Times New Roman" w:hAnsi="Calibri" w:cs="Calibri"/>
           <w:lang w:val="nl-NL" w:eastAsia="en-NL"/>
         </w:rPr>
-        <w:t xml:space="preserve"> maart 2020</w:t>
+        <w:t>mei</w:t>
+      </w:r>
+      <w:r>
+        <w:rPr>
+          <w:rFonts w:ascii="Calibri" w:eastAsia="Times New Roman" w:hAnsi="Calibri" w:cs="Calibri"/>
+          <w:lang w:val="nl-NL" w:eastAsia="en-NL"/>
+        </w:rPr>
+        <w:t xml:space="preserve"> 2020</w:t>
       </w:r>
     </w:p>
     <w:p>
@@ -1512,6 +1551,7 @@
                 <w:lang w:eastAsia="en-NL"/>
               </w:rPr>
             </w:pPr>
+            <w:proofErr w:type="spellStart"/>
             <w:r>
               <w:rPr>
                 <w:rFonts w:ascii="Calibri" w:eastAsia="Times New Roman" w:hAnsi="Calibri" w:cs="Calibri"/>
@@ -1519,6 +1559,7 @@
               </w:rPr>
               <w:t>opleverVersie</w:t>
             </w:r>
+            <w:proofErr w:type="spellEnd"/>
             <w:r>
               <w:rPr>
                 <w:rFonts w:ascii="Calibri" w:eastAsia="Times New Roman" w:hAnsi="Calibri" w:cs="Calibri"/>
@@ -1568,6 +1609,126 @@
           </w:p>
         </w:tc>
       </w:tr>
+      <w:tr>
+        <w:tc>
+          <w:tcPr>
+            <w:tcW w:w="2250" w:type="dxa"/>
+            <w:tcBorders>
+              <w:top w:val="single" w:sz="6" w:space="0" w:color="auto"/>
+              <w:left w:val="single" w:sz="6" w:space="0" w:color="auto"/>
+              <w:bottom w:val="single" w:sz="6" w:space="0" w:color="auto"/>
+              <w:right w:val="single" w:sz="6" w:space="0" w:color="auto"/>
+            </w:tcBorders>
+            <w:shd w:val="clear" w:color="auto" w:fill="auto"/>
+          </w:tcPr>
+          <w:p>
+            <w:pPr>
+              <w:spacing w:after="0" w:line="240" w:lineRule="auto"/>
+              <w:textAlignment w:val="baseline"/>
+              <w:rPr>
+                <w:rFonts w:ascii="Calibri" w:eastAsia="Times New Roman" w:hAnsi="Calibri" w:cs="Calibri"/>
+                <w:lang w:val="nl-NL" w:eastAsia="en-NL"/>
+              </w:rPr>
+            </w:pPr>
+            <w:r>
+              <w:rPr>
+                <w:rFonts w:ascii="Calibri" w:eastAsia="Times New Roman" w:hAnsi="Calibri" w:cs="Calibri"/>
+                <w:lang w:val="nl-NL" w:eastAsia="en-NL"/>
+              </w:rPr>
+              <w:t>18 mei 2020</w:t>
+            </w:r>
+          </w:p>
+        </w:tc>
+        <w:tc>
+          <w:tcPr>
+            <w:tcW w:w="1035" w:type="dxa"/>
+            <w:tcBorders>
+              <w:top w:val="single" w:sz="6" w:space="0" w:color="auto"/>
+              <w:left w:val="single" w:sz="6" w:space="0" w:color="auto"/>
+              <w:bottom w:val="single" w:sz="6" w:space="0" w:color="auto"/>
+              <w:right w:val="single" w:sz="6" w:space="0" w:color="auto"/>
+            </w:tcBorders>
+            <w:shd w:val="clear" w:color="auto" w:fill="auto"/>
+          </w:tcPr>
+          <w:p>
+            <w:pPr>
+              <w:spacing w:after="0" w:line="240" w:lineRule="auto"/>
+              <w:textAlignment w:val="baseline"/>
+              <w:rPr>
+                <w:rFonts w:ascii="Calibri" w:eastAsia="Times New Roman" w:hAnsi="Calibri" w:cs="Calibri"/>
+                <w:lang w:val="nl-NL" w:eastAsia="en-NL"/>
+              </w:rPr>
+            </w:pPr>
+            <w:r>
+              <w:rPr>
+                <w:rFonts w:ascii="Calibri" w:eastAsia="Times New Roman" w:hAnsi="Calibri" w:cs="Calibri"/>
+                <w:lang w:val="nl-NL" w:eastAsia="en-NL"/>
+              </w:rPr>
+              <w:t>2.0</w:t>
+            </w:r>
+          </w:p>
+        </w:tc>
+        <w:tc>
+          <w:tcPr>
+            <w:tcW w:w="3465" w:type="dxa"/>
+            <w:tcBorders>
+              <w:top w:val="single" w:sz="6" w:space="0" w:color="auto"/>
+              <w:left w:val="single" w:sz="6" w:space="0" w:color="auto"/>
+              <w:bottom w:val="single" w:sz="6" w:space="0" w:color="auto"/>
+              <w:right w:val="single" w:sz="6" w:space="0" w:color="auto"/>
+            </w:tcBorders>
+            <w:shd w:val="clear" w:color="auto" w:fill="auto"/>
+          </w:tcPr>
+          <w:p>
+            <w:pPr>
+              <w:spacing w:after="0" w:line="240" w:lineRule="auto"/>
+              <w:textAlignment w:val="baseline"/>
+              <w:rPr>
+                <w:rFonts w:ascii="Calibri" w:eastAsia="Times New Roman" w:hAnsi="Calibri" w:cs="Calibri"/>
+                <w:lang w:val="nl-NL" w:eastAsia="en-NL"/>
+              </w:rPr>
+            </w:pPr>
+            <w:proofErr w:type="spellStart"/>
+            <w:r>
+              <w:rPr>
+                <w:rFonts w:ascii="Calibri" w:eastAsia="Times New Roman" w:hAnsi="Calibri" w:cs="Calibri"/>
+                <w:lang w:val="nl-NL" w:eastAsia="en-NL"/>
+              </w:rPr>
+              <w:t>opleverVersie</w:t>
+            </w:r>
+            <w:proofErr w:type="spellEnd"/>
+          </w:p>
+        </w:tc>
+        <w:tc>
+          <w:tcPr>
+            <w:tcW w:w="2145" w:type="dxa"/>
+            <w:tcBorders>
+              <w:top w:val="single" w:sz="6" w:space="0" w:color="auto"/>
+              <w:left w:val="single" w:sz="6" w:space="0" w:color="auto"/>
+              <w:bottom w:val="single" w:sz="6" w:space="0" w:color="auto"/>
+              <w:right w:val="single" w:sz="6" w:space="0" w:color="auto"/>
+            </w:tcBorders>
+            <w:shd w:val="clear" w:color="auto" w:fill="auto"/>
+          </w:tcPr>
+          <w:p>
+            <w:pPr>
+              <w:spacing w:after="0" w:line="240" w:lineRule="auto"/>
+              <w:textAlignment w:val="baseline"/>
+              <w:rPr>
+                <w:rFonts w:ascii="Calibri" w:eastAsia="Times New Roman" w:hAnsi="Calibri" w:cs="Calibri"/>
+                <w:lang w:val="nl-NL" w:eastAsia="en-NL"/>
+              </w:rPr>
+            </w:pPr>
+            <w:r>
+              <w:rPr>
+                <w:rFonts w:ascii="Calibri" w:eastAsia="Times New Roman" w:hAnsi="Calibri" w:cs="Calibri"/>
+                <w:lang w:val="nl-NL" w:eastAsia="en-NL"/>
+              </w:rPr>
+              <w:t>LDTM</w:t>
+            </w:r>
+          </w:p>
+        </w:tc>
+      </w:tr>
     </w:tbl>
     <w:p>
       <w:pPr>
@@ -1612,8 +1773,22 @@
           <w:r>
             <w:t>Contents</w:t>
           </w:r>
+          <w:bookmarkStart w:id="0" w:name="_GoBack"/>
+          <w:bookmarkEnd w:id="0"/>
         </w:p>
         <w:p>
+          <w:pPr>
+            <w:pStyle w:val="TOC1"/>
+            <w:tabs>
+              <w:tab w:val="left" w:pos="440"/>
+              <w:tab w:val="right" w:leader="dot" w:pos="9016"/>
+            </w:tabs>
+            <w:rPr>
+              <w:rFonts w:eastAsiaTheme="minorEastAsia"/>
+              <w:noProof/>
+              <w:lang w:val="en-NL" w:eastAsia="en-NL"/>
+            </w:rPr>
+          </w:pPr>
           <w:r>
             <w:fldChar w:fldCharType="begin"/>
           </w:r>
@@ -1623,15 +1798,610 @@
           <w:r>
             <w:fldChar w:fldCharType="separate"/>
           </w:r>
-          <w:r>
+          <w:hyperlink w:anchor="_Toc41597139" w:history="1">
+            <w:r>
+              <w:rPr>
+                <w:rStyle w:val="Hyperlink"/>
+                <w:noProof/>
+                <w:lang w:val="nl-NL"/>
+              </w:rPr>
+              <w:t>1.</w:t>
+            </w:r>
+            <w:r>
+              <w:rPr>
+                <w:rFonts w:eastAsiaTheme="minorEastAsia"/>
+                <w:noProof/>
+                <w:lang w:val="en-NL" w:eastAsia="en-NL"/>
+              </w:rPr>
+              <w:tab/>
+            </w:r>
+            <w:r>
+              <w:rPr>
+                <w:rStyle w:val="Hyperlink"/>
+                <w:noProof/>
+                <w:lang w:val="nl-NL"/>
+              </w:rPr>
+              <w:t>Voorwoord</w:t>
+            </w:r>
+            <w:r>
+              <w:rPr>
+                <w:noProof/>
+                <w:webHidden/>
+              </w:rPr>
+              <w:tab/>
+            </w:r>
+            <w:r>
+              <w:rPr>
+                <w:noProof/>
+                <w:webHidden/>
+              </w:rPr>
+              <w:fldChar w:fldCharType="begin"/>
+            </w:r>
+            <w:r>
+              <w:rPr>
+                <w:noProof/>
+                <w:webHidden/>
+              </w:rPr>
+              <w:instrText xml:space="preserve"> PAGEREF _Toc41597139 \h </w:instrText>
+            </w:r>
+            <w:r>
+              <w:rPr>
+                <w:noProof/>
+                <w:webHidden/>
+              </w:rPr>
+            </w:r>
+            <w:r>
+              <w:rPr>
+                <w:noProof/>
+                <w:webHidden/>
+              </w:rPr>
+              <w:fldChar w:fldCharType="separate"/>
+            </w:r>
+            <w:r>
+              <w:rPr>
+                <w:noProof/>
+                <w:webHidden/>
+              </w:rPr>
+              <w:t>1</w:t>
+            </w:r>
+            <w:r>
+              <w:rPr>
+                <w:noProof/>
+                <w:webHidden/>
+              </w:rPr>
+              <w:fldChar w:fldCharType="end"/>
+            </w:r>
+          </w:hyperlink>
+        </w:p>
+        <w:p>
+          <w:pPr>
+            <w:pStyle w:val="TOC1"/>
+            <w:tabs>
+              <w:tab w:val="left" w:pos="440"/>
+              <w:tab w:val="right" w:leader="dot" w:pos="9016"/>
+            </w:tabs>
             <w:rPr>
-              <w:b/>
-              <w:bCs/>
+              <w:rFonts w:eastAsiaTheme="minorEastAsia"/>
               <w:noProof/>
-              <w:lang w:val="en-US"/>
+              <w:lang w:val="en-NL" w:eastAsia="en-NL"/>
             </w:rPr>
-            <w:t>No table of contents entries found.</w:t>
-          </w:r>
+          </w:pPr>
+          <w:hyperlink w:anchor="_Toc41597140" w:history="1">
+            <w:r>
+              <w:rPr>
+                <w:rStyle w:val="Hyperlink"/>
+                <w:noProof/>
+                <w:lang w:val="nl-NL"/>
+              </w:rPr>
+              <w:t>2.</w:t>
+            </w:r>
+            <w:r>
+              <w:rPr>
+                <w:rFonts w:eastAsiaTheme="minorEastAsia"/>
+                <w:noProof/>
+                <w:lang w:val="en-NL" w:eastAsia="en-NL"/>
+              </w:rPr>
+              <w:tab/>
+            </w:r>
+            <w:r>
+              <w:rPr>
+                <w:rStyle w:val="Hyperlink"/>
+                <w:noProof/>
+                <w:lang w:val="nl-NL"/>
+              </w:rPr>
+              <w:t>Inleiding</w:t>
+            </w:r>
+            <w:r>
+              <w:rPr>
+                <w:noProof/>
+                <w:webHidden/>
+              </w:rPr>
+              <w:tab/>
+            </w:r>
+            <w:r>
+              <w:rPr>
+                <w:noProof/>
+                <w:webHidden/>
+              </w:rPr>
+              <w:fldChar w:fldCharType="begin"/>
+            </w:r>
+            <w:r>
+              <w:rPr>
+                <w:noProof/>
+                <w:webHidden/>
+              </w:rPr>
+              <w:instrText xml:space="preserve"> PAGEREF _Toc41597140 \h </w:instrText>
+            </w:r>
+            <w:r>
+              <w:rPr>
+                <w:noProof/>
+                <w:webHidden/>
+              </w:rPr>
+            </w:r>
+            <w:r>
+              <w:rPr>
+                <w:noProof/>
+                <w:webHidden/>
+              </w:rPr>
+              <w:fldChar w:fldCharType="separate"/>
+            </w:r>
+            <w:r>
+              <w:rPr>
+                <w:noProof/>
+                <w:webHidden/>
+              </w:rPr>
+              <w:t>2</w:t>
+            </w:r>
+            <w:r>
+              <w:rPr>
+                <w:noProof/>
+                <w:webHidden/>
+              </w:rPr>
+              <w:fldChar w:fldCharType="end"/>
+            </w:r>
+          </w:hyperlink>
+        </w:p>
+        <w:p>
+          <w:pPr>
+            <w:pStyle w:val="TOC1"/>
+            <w:tabs>
+              <w:tab w:val="left" w:pos="440"/>
+              <w:tab w:val="right" w:leader="dot" w:pos="9016"/>
+            </w:tabs>
+            <w:rPr>
+              <w:rFonts w:eastAsiaTheme="minorEastAsia"/>
+              <w:noProof/>
+              <w:lang w:val="en-NL" w:eastAsia="en-NL"/>
+            </w:rPr>
+          </w:pPr>
+          <w:hyperlink w:anchor="_Toc41597141" w:history="1">
+            <w:r>
+              <w:rPr>
+                <w:rStyle w:val="Hyperlink"/>
+                <w:noProof/>
+                <w:lang w:val="en-GB"/>
+              </w:rPr>
+              <w:t>3.</w:t>
+            </w:r>
+            <w:r>
+              <w:rPr>
+                <w:rFonts w:eastAsiaTheme="minorEastAsia"/>
+                <w:noProof/>
+                <w:lang w:val="en-NL" w:eastAsia="en-NL"/>
+              </w:rPr>
+              <w:tab/>
+            </w:r>
+            <w:r>
+              <w:rPr>
+                <w:rStyle w:val="Hyperlink"/>
+                <w:noProof/>
+                <w:lang w:val="en-GB"/>
+              </w:rPr>
+              <w:t>Package diagram</w:t>
+            </w:r>
+            <w:r>
+              <w:rPr>
+                <w:noProof/>
+                <w:webHidden/>
+              </w:rPr>
+              <w:tab/>
+            </w:r>
+            <w:r>
+              <w:rPr>
+                <w:noProof/>
+                <w:webHidden/>
+              </w:rPr>
+              <w:fldChar w:fldCharType="begin"/>
+            </w:r>
+            <w:r>
+              <w:rPr>
+                <w:noProof/>
+                <w:webHidden/>
+              </w:rPr>
+              <w:instrText xml:space="preserve"> PAGEREF _Toc41597141 \h </w:instrText>
+            </w:r>
+            <w:r>
+              <w:rPr>
+                <w:noProof/>
+                <w:webHidden/>
+              </w:rPr>
+            </w:r>
+            <w:r>
+              <w:rPr>
+                <w:noProof/>
+                <w:webHidden/>
+              </w:rPr>
+              <w:fldChar w:fldCharType="separate"/>
+            </w:r>
+            <w:r>
+              <w:rPr>
+                <w:noProof/>
+                <w:webHidden/>
+              </w:rPr>
+              <w:t>3</w:t>
+            </w:r>
+            <w:r>
+              <w:rPr>
+                <w:noProof/>
+                <w:webHidden/>
+              </w:rPr>
+              <w:fldChar w:fldCharType="end"/>
+            </w:r>
+          </w:hyperlink>
+        </w:p>
+        <w:p>
+          <w:pPr>
+            <w:pStyle w:val="TOC1"/>
+            <w:tabs>
+              <w:tab w:val="left" w:pos="440"/>
+              <w:tab w:val="right" w:leader="dot" w:pos="9016"/>
+            </w:tabs>
+            <w:rPr>
+              <w:rFonts w:eastAsiaTheme="minorEastAsia"/>
+              <w:noProof/>
+              <w:lang w:val="en-NL" w:eastAsia="en-NL"/>
+            </w:rPr>
+          </w:pPr>
+          <w:hyperlink w:anchor="_Toc41597142" w:history="1">
+            <w:r>
+              <w:rPr>
+                <w:rStyle w:val="Hyperlink"/>
+                <w:noProof/>
+                <w:lang w:val="en-GB"/>
+              </w:rPr>
+              <w:t>4.</w:t>
+            </w:r>
+            <w:r>
+              <w:rPr>
+                <w:rFonts w:eastAsiaTheme="minorEastAsia"/>
+                <w:noProof/>
+                <w:lang w:val="en-NL" w:eastAsia="en-NL"/>
+              </w:rPr>
+              <w:tab/>
+            </w:r>
+            <w:r>
+              <w:rPr>
+                <w:rStyle w:val="Hyperlink"/>
+                <w:noProof/>
+                <w:lang w:val="en-GB"/>
+              </w:rPr>
+              <w:t>Deployment diagram</w:t>
+            </w:r>
+            <w:r>
+              <w:rPr>
+                <w:noProof/>
+                <w:webHidden/>
+              </w:rPr>
+              <w:tab/>
+            </w:r>
+            <w:r>
+              <w:rPr>
+                <w:noProof/>
+                <w:webHidden/>
+              </w:rPr>
+              <w:fldChar w:fldCharType="begin"/>
+            </w:r>
+            <w:r>
+              <w:rPr>
+                <w:noProof/>
+                <w:webHidden/>
+              </w:rPr>
+              <w:instrText xml:space="preserve"> PAGEREF _Toc41597142 \h </w:instrText>
+            </w:r>
+            <w:r>
+              <w:rPr>
+                <w:noProof/>
+                <w:webHidden/>
+              </w:rPr>
+            </w:r>
+            <w:r>
+              <w:rPr>
+                <w:noProof/>
+                <w:webHidden/>
+              </w:rPr>
+              <w:fldChar w:fldCharType="separate"/>
+            </w:r>
+            <w:r>
+              <w:rPr>
+                <w:noProof/>
+                <w:webHidden/>
+              </w:rPr>
+              <w:t>4</w:t>
+            </w:r>
+            <w:r>
+              <w:rPr>
+                <w:noProof/>
+                <w:webHidden/>
+              </w:rPr>
+              <w:fldChar w:fldCharType="end"/>
+            </w:r>
+          </w:hyperlink>
+        </w:p>
+        <w:p>
+          <w:pPr>
+            <w:pStyle w:val="TOC1"/>
+            <w:tabs>
+              <w:tab w:val="left" w:pos="440"/>
+              <w:tab w:val="right" w:leader="dot" w:pos="9016"/>
+            </w:tabs>
+            <w:rPr>
+              <w:rFonts w:eastAsiaTheme="minorEastAsia"/>
+              <w:noProof/>
+              <w:lang w:val="en-NL" w:eastAsia="en-NL"/>
+            </w:rPr>
+          </w:pPr>
+          <w:hyperlink w:anchor="_Toc41597143" w:history="1">
+            <w:r>
+              <w:rPr>
+                <w:rStyle w:val="Hyperlink"/>
+                <w:noProof/>
+                <w:lang w:val="nl-NL"/>
+              </w:rPr>
+              <w:t>5.</w:t>
+            </w:r>
+            <w:r>
+              <w:rPr>
+                <w:rFonts w:eastAsiaTheme="minorEastAsia"/>
+                <w:noProof/>
+                <w:lang w:val="en-NL" w:eastAsia="en-NL"/>
+              </w:rPr>
+              <w:tab/>
+            </w:r>
+            <w:r>
+              <w:rPr>
+                <w:rStyle w:val="Hyperlink"/>
+                <w:noProof/>
+                <w:lang w:val="nl-NL"/>
+              </w:rPr>
+              <w:t>Verantwoording overige keuzes</w:t>
+            </w:r>
+            <w:r>
+              <w:rPr>
+                <w:noProof/>
+                <w:webHidden/>
+              </w:rPr>
+              <w:tab/>
+            </w:r>
+            <w:r>
+              <w:rPr>
+                <w:noProof/>
+                <w:webHidden/>
+              </w:rPr>
+              <w:fldChar w:fldCharType="begin"/>
+            </w:r>
+            <w:r>
+              <w:rPr>
+                <w:noProof/>
+                <w:webHidden/>
+              </w:rPr>
+              <w:instrText xml:space="preserve"> PAGEREF _Toc41597143 \h </w:instrText>
+            </w:r>
+            <w:r>
+              <w:rPr>
+                <w:noProof/>
+                <w:webHidden/>
+              </w:rPr>
+            </w:r>
+            <w:r>
+              <w:rPr>
+                <w:noProof/>
+                <w:webHidden/>
+              </w:rPr>
+              <w:fldChar w:fldCharType="separate"/>
+            </w:r>
+            <w:r>
+              <w:rPr>
+                <w:noProof/>
+                <w:webHidden/>
+              </w:rPr>
+              <w:t>5</w:t>
+            </w:r>
+            <w:r>
+              <w:rPr>
+                <w:noProof/>
+                <w:webHidden/>
+              </w:rPr>
+              <w:fldChar w:fldCharType="end"/>
+            </w:r>
+          </w:hyperlink>
+        </w:p>
+        <w:p>
+          <w:pPr>
+            <w:pStyle w:val="TOC1"/>
+            <w:tabs>
+              <w:tab w:val="left" w:pos="440"/>
+              <w:tab w:val="right" w:leader="dot" w:pos="9016"/>
+            </w:tabs>
+            <w:rPr>
+              <w:rFonts w:eastAsiaTheme="minorEastAsia"/>
+              <w:noProof/>
+              <w:lang w:val="en-NL" w:eastAsia="en-NL"/>
+            </w:rPr>
+          </w:pPr>
+          <w:hyperlink w:anchor="_Toc41597144" w:history="1">
+            <w:r>
+              <w:rPr>
+                <w:rStyle w:val="Hyperlink"/>
+                <w:noProof/>
+                <w:lang w:val="en-GB"/>
+              </w:rPr>
+              <w:t>6.</w:t>
+            </w:r>
+            <w:r>
+              <w:rPr>
+                <w:rFonts w:eastAsiaTheme="minorEastAsia"/>
+                <w:noProof/>
+                <w:lang w:val="en-NL" w:eastAsia="en-NL"/>
+              </w:rPr>
+              <w:tab/>
+            </w:r>
+            <w:r>
+              <w:rPr>
+                <w:rStyle w:val="Hyperlink"/>
+                <w:noProof/>
+                <w:lang w:val="en-GB"/>
+              </w:rPr>
+              <w:t>Conclusie</w:t>
+            </w:r>
+            <w:r>
+              <w:rPr>
+                <w:noProof/>
+                <w:webHidden/>
+              </w:rPr>
+              <w:tab/>
+            </w:r>
+            <w:r>
+              <w:rPr>
+                <w:noProof/>
+                <w:webHidden/>
+              </w:rPr>
+              <w:fldChar w:fldCharType="begin"/>
+            </w:r>
+            <w:r>
+              <w:rPr>
+                <w:noProof/>
+                <w:webHidden/>
+              </w:rPr>
+              <w:instrText xml:space="preserve"> PAGEREF _Toc41597144 \h </w:instrText>
+            </w:r>
+            <w:r>
+              <w:rPr>
+                <w:noProof/>
+                <w:webHidden/>
+              </w:rPr>
+            </w:r>
+            <w:r>
+              <w:rPr>
+                <w:noProof/>
+                <w:webHidden/>
+              </w:rPr>
+              <w:fldChar w:fldCharType="separate"/>
+            </w:r>
+            <w:r>
+              <w:rPr>
+                <w:noProof/>
+                <w:webHidden/>
+              </w:rPr>
+              <w:t>6</w:t>
+            </w:r>
+            <w:r>
+              <w:rPr>
+                <w:noProof/>
+                <w:webHidden/>
+              </w:rPr>
+              <w:fldChar w:fldCharType="end"/>
+            </w:r>
+          </w:hyperlink>
+        </w:p>
+        <w:p>
+          <w:pPr>
+            <w:pStyle w:val="TOC1"/>
+            <w:tabs>
+              <w:tab w:val="left" w:pos="440"/>
+              <w:tab w:val="right" w:leader="dot" w:pos="9016"/>
+            </w:tabs>
+            <w:rPr>
+              <w:rFonts w:eastAsiaTheme="minorEastAsia"/>
+              <w:noProof/>
+              <w:lang w:val="en-NL" w:eastAsia="en-NL"/>
+            </w:rPr>
+          </w:pPr>
+          <w:hyperlink w:anchor="_Toc41597145" w:history="1">
+            <w:r>
+              <w:rPr>
+                <w:rStyle w:val="Hyperlink"/>
+                <w:noProof/>
+                <w:lang w:val="en-GB"/>
+              </w:rPr>
+              <w:t>7.</w:t>
+            </w:r>
+            <w:r>
+              <w:rPr>
+                <w:rFonts w:eastAsiaTheme="minorEastAsia"/>
+                <w:noProof/>
+                <w:lang w:val="en-NL" w:eastAsia="en-NL"/>
+              </w:rPr>
+              <w:tab/>
+            </w:r>
+            <w:r>
+              <w:rPr>
+                <w:rStyle w:val="Hyperlink"/>
+                <w:noProof/>
+                <w:lang w:val="en-GB"/>
+              </w:rPr>
+              <w:t>Bronnen</w:t>
+            </w:r>
+            <w:r>
+              <w:rPr>
+                <w:noProof/>
+                <w:webHidden/>
+              </w:rPr>
+              <w:tab/>
+            </w:r>
+            <w:r>
+              <w:rPr>
+                <w:noProof/>
+                <w:webHidden/>
+              </w:rPr>
+              <w:fldChar w:fldCharType="begin"/>
+            </w:r>
+            <w:r>
+              <w:rPr>
+                <w:noProof/>
+                <w:webHidden/>
+              </w:rPr>
+              <w:instrText xml:space="preserve"> PAGEREF _Toc41597145 \h </w:instrText>
+            </w:r>
+            <w:r>
+              <w:rPr>
+                <w:noProof/>
+                <w:webHidden/>
+              </w:rPr>
+            </w:r>
+            <w:r>
+              <w:rPr>
+                <w:noProof/>
+                <w:webHidden/>
+              </w:rPr>
+              <w:fldChar w:fldCharType="separate"/>
+            </w:r>
+            <w:r>
+              <w:rPr>
+                <w:noProof/>
+                <w:webHidden/>
+              </w:rPr>
+              <w:t>7</w:t>
+            </w:r>
+            <w:r>
+              <w:rPr>
+                <w:noProof/>
+                <w:webHidden/>
+              </w:rPr>
+              <w:fldChar w:fldCharType="end"/>
+            </w:r>
+          </w:hyperlink>
+        </w:p>
+        <w:p>
           <w:r>
             <w:rPr>
               <w:b/>
@@ -1671,6 +2441,7 @@
           <w:lang w:val="nl-NL"/>
         </w:rPr>
       </w:pPr>
+      <w:bookmarkStart w:id="1" w:name="_Toc41597139"/>
       <w:r>
         <w:rPr>
           <w:lang w:val="nl-NL"/>
@@ -1678,6 +2449,7 @@
         <w:lastRenderedPageBreak/>
         <w:t>Voorwoord</w:t>
       </w:r>
+      <w:bookmarkEnd w:id="1"/>
     </w:p>
     <w:p>
       <w:pPr>
@@ -1689,7 +2461,81 @@
         <w:rPr>
           <w:lang w:val="nl-NL"/>
         </w:rPr>
-        <w:t>Voor u ligt het verslag over Spotitube. Deze casus was erg nuttig en ik heb er veel van geleerd. Maar ik zat ook vaak vast daarom wil ik Meron Brouwer bedanken voor de 1 op 1 hulp via teams. Verder wil ik Meron ook bedanken voor de lessen over hoe je een API moet maken. Zonder deze lessen en hulp was het mij waarschijnlijk niet gelukt. Tenslotte wil ik ook Ruben Eppink en Niels Borkes bedanken voor het helpen als ik weer eens vast zat. Lang leve puntkomma’s en hoofdletters.</w:t>
+        <w:t xml:space="preserve">Voor u ligt het verslag over </w:t>
+      </w:r>
+      <w:proofErr w:type="spellStart"/>
+      <w:r>
+        <w:rPr>
+          <w:lang w:val="nl-NL"/>
+        </w:rPr>
+        <w:t>Spotitube</w:t>
+      </w:r>
+      <w:proofErr w:type="spellEnd"/>
+      <w:r>
+        <w:rPr>
+          <w:lang w:val="nl-NL"/>
+        </w:rPr>
+        <w:t xml:space="preserve">. Deze casus was erg nuttig en ik heb er veel van geleerd. Maar ik zat ook vaak vast daarom wil ik </w:t>
+      </w:r>
+      <w:proofErr w:type="spellStart"/>
+      <w:r>
+        <w:rPr>
+          <w:lang w:val="nl-NL"/>
+        </w:rPr>
+        <w:t>Meron</w:t>
+      </w:r>
+      <w:proofErr w:type="spellEnd"/>
+      <w:r>
+        <w:rPr>
+          <w:lang w:val="nl-NL"/>
+        </w:rPr>
+        <w:t xml:space="preserve"> Brouwer bedanken voor de 1 op 1 hulp via teams. Verder wil ik </w:t>
+      </w:r>
+      <w:proofErr w:type="spellStart"/>
+      <w:r>
+        <w:rPr>
+          <w:lang w:val="nl-NL"/>
+        </w:rPr>
+        <w:t>Meron</w:t>
+      </w:r>
+      <w:proofErr w:type="spellEnd"/>
+      <w:r>
+        <w:rPr>
+          <w:lang w:val="nl-NL"/>
+        </w:rPr>
+        <w:t xml:space="preserve"> ook bedanken voor de lessen over hoe je een API moet maken. Zonder deze lessen en hulp was het mij waarschijnlijk niet gelukt.</w:t>
+      </w:r>
+      <w:r>
+        <w:rPr>
+          <w:lang w:val="nl-NL"/>
+        </w:rPr>
+        <w:t xml:space="preserve"> </w:t>
+      </w:r>
+      <w:r>
+        <w:rPr>
+          <w:lang w:val="nl-NL"/>
+        </w:rPr>
+        <w:t xml:space="preserve">Tenslotte wil ik ook Ruben </w:t>
+      </w:r>
+      <w:proofErr w:type="spellStart"/>
+      <w:r>
+        <w:rPr>
+          <w:lang w:val="nl-NL"/>
+        </w:rPr>
+        <w:t>Eppink</w:t>
+      </w:r>
+      <w:proofErr w:type="spellEnd"/>
+      <w:r>
+        <w:rPr>
+          <w:lang w:val="nl-NL"/>
+        </w:rPr>
+        <w:t xml:space="preserve"> en Niels Borkes bedanken voor het helpen als ik weer eens vast zat. Lang leve puntkomma’s en hoofdletters.</w:t>
+      </w:r>
+      <w:r>
+        <w:rPr>
+          <w:lang w:val="nl-NL"/>
+        </w:rPr>
+        <w:t xml:space="preserve"> </w:t>
       </w:r>
     </w:p>
     <w:p>
@@ -1702,7 +2548,21 @@
         <w:rPr>
           <w:lang w:val="nl-NL"/>
         </w:rPr>
-        <w:t>Ik wens u veel leesplezier met het lezen van dit verslag over Spotitube.</w:t>
+        <w:t xml:space="preserve">Ik wens u veel leesplezier met het lezen van dit verslag over </w:t>
+      </w:r>
+      <w:proofErr w:type="spellStart"/>
+      <w:r>
+        <w:rPr>
+          <w:lang w:val="nl-NL"/>
+        </w:rPr>
+        <w:t>Spotitube</w:t>
+      </w:r>
+      <w:proofErr w:type="spellEnd"/>
+      <w:r>
+        <w:rPr>
+          <w:lang w:val="nl-NL"/>
+        </w:rPr>
+        <w:t>.</w:t>
       </w:r>
     </w:p>
     <w:p>
@@ -1728,7 +2588,31 @@
         <w:rPr>
           <w:lang w:val="nl-NL"/>
         </w:rPr>
-        <w:t>Markelo,27 maart 2020</w:t>
+        <w:t>Markelo,2</w:t>
+      </w:r>
+      <w:r>
+        <w:rPr>
+          <w:lang w:val="nl-NL"/>
+        </w:rPr>
+        <w:t>8</w:t>
+      </w:r>
+      <w:r>
+        <w:rPr>
+          <w:lang w:val="nl-NL"/>
+        </w:rPr>
+        <w:t xml:space="preserve"> </w:t>
+      </w:r>
+      <w:r>
+        <w:rPr>
+          <w:lang w:val="nl-NL"/>
+        </w:rPr>
+        <w:t>mei</w:t>
+      </w:r>
+      <w:r>
+        <w:rPr>
+          <w:lang w:val="nl-NL"/>
+        </w:rPr>
+        <w:t xml:space="preserve"> 2020</w:t>
       </w:r>
     </w:p>
     <w:p>
@@ -1762,6 +2646,7 @@
           <w:lang w:val="nl-NL"/>
         </w:rPr>
       </w:pPr>
+      <w:bookmarkStart w:id="2" w:name="_Toc41597140"/>
       <w:r>
         <w:rPr>
           <w:lang w:val="nl-NL"/>
@@ -1781,6 +2666,7 @@
         </w:rPr>
         <w:t>ding</w:t>
       </w:r>
+      <w:bookmarkEnd w:id="2"/>
     </w:p>
     <w:p>
       <w:pPr>
@@ -1792,7 +2678,105 @@
         <w:rPr>
           <w:lang w:val="nl-NL"/>
         </w:rPr>
-        <w:t>Mijn naam is Maarten Lindt, ik ben een student aan de HAN en kreeg de opdracht om de API en database voor Spotitube te maken. Spotitube lijkt ergens op Spotify. Je kunt playlists aanmaken, deze playlists vullen met tracks en wat je verder allemaal nog wil doen om je muziek op orde te krijgen. In dit document zal ik laten zien hoe ik de APi uitgewerkt heb en dan ook waarom. Als eerst zal verteld worden hoe de structuur  van de API eruitziet. Vervolgens zal ik vermelden hoe de API gedeployed moet worden en tot slot zal ik mijn keuzes gaan verantwoorden.</w:t>
+        <w:t xml:space="preserve">Mijn naam is Maarten Lindt, ik ben een student aan de HAN en kreeg de opdracht om de API en database voor </w:t>
+      </w:r>
+      <w:proofErr w:type="spellStart"/>
+      <w:r>
+        <w:rPr>
+          <w:lang w:val="nl-NL"/>
+        </w:rPr>
+        <w:t>Spotitube</w:t>
+      </w:r>
+      <w:proofErr w:type="spellEnd"/>
+      <w:r>
+        <w:rPr>
+          <w:lang w:val="nl-NL"/>
+        </w:rPr>
+        <w:t xml:space="preserve"> te maken. </w:t>
+      </w:r>
+      <w:proofErr w:type="spellStart"/>
+      <w:r>
+        <w:rPr>
+          <w:lang w:val="nl-NL"/>
+        </w:rPr>
+        <w:t>Spotitube</w:t>
+      </w:r>
+      <w:proofErr w:type="spellEnd"/>
+      <w:r>
+        <w:rPr>
+          <w:lang w:val="nl-NL"/>
+        </w:rPr>
+        <w:t xml:space="preserve"> lijkt ergens op </w:t>
+      </w:r>
+      <w:proofErr w:type="spellStart"/>
+      <w:r>
+        <w:rPr>
+          <w:lang w:val="nl-NL"/>
+        </w:rPr>
+        <w:t>Spotify</w:t>
+      </w:r>
+      <w:proofErr w:type="spellEnd"/>
+      <w:r>
+        <w:rPr>
+          <w:lang w:val="nl-NL"/>
+        </w:rPr>
+        <w:t xml:space="preserve">. Je kunt </w:t>
+      </w:r>
+      <w:proofErr w:type="spellStart"/>
+      <w:r>
+        <w:rPr>
+          <w:lang w:val="nl-NL"/>
+        </w:rPr>
+        <w:t>playlists</w:t>
+      </w:r>
+      <w:proofErr w:type="spellEnd"/>
+      <w:r>
+        <w:rPr>
+          <w:lang w:val="nl-NL"/>
+        </w:rPr>
+        <w:t xml:space="preserve"> aanmaken, deze </w:t>
+      </w:r>
+      <w:proofErr w:type="spellStart"/>
+      <w:r>
+        <w:rPr>
+          <w:lang w:val="nl-NL"/>
+        </w:rPr>
+        <w:t>playlists</w:t>
+      </w:r>
+      <w:proofErr w:type="spellEnd"/>
+      <w:r>
+        <w:rPr>
+          <w:lang w:val="nl-NL"/>
+        </w:rPr>
+        <w:t xml:space="preserve"> vullen met tracks en wat je verder allemaal nog wil doen om je muziek op orde te krijgen. In dit document zal ik laten zien hoe ik de </w:t>
+      </w:r>
+      <w:proofErr w:type="spellStart"/>
+      <w:r>
+        <w:rPr>
+          <w:lang w:val="nl-NL"/>
+        </w:rPr>
+        <w:t>APi</w:t>
+      </w:r>
+      <w:proofErr w:type="spellEnd"/>
+      <w:r>
+        <w:rPr>
+          <w:lang w:val="nl-NL"/>
+        </w:rPr>
+        <w:t xml:space="preserve"> uitgewerkt heb en dan ook waarom. Als eerst zal verteld worden hoe de structuur  van de API eruitziet. Vervolgens zal ik vermelden hoe de API </w:t>
+      </w:r>
+      <w:proofErr w:type="spellStart"/>
+      <w:r>
+        <w:rPr>
+          <w:lang w:val="nl-NL"/>
+        </w:rPr>
+        <w:t>gedeployd</w:t>
+      </w:r>
+      <w:proofErr w:type="spellEnd"/>
+      <w:r>
+        <w:rPr>
+          <w:lang w:val="nl-NL"/>
+        </w:rPr>
+        <w:t xml:space="preserve"> moet worden en tot slot zal ik mijn keuzes gaan verantwoorden.</w:t>
       </w:r>
     </w:p>
     <w:p>
@@ -1827,6 +2811,7 @@
           <w:lang w:val="en-GB"/>
         </w:rPr>
       </w:pPr>
+      <w:bookmarkStart w:id="3" w:name="_Toc41597141"/>
       <w:r>
         <w:rPr>
           <w:lang w:val="en-GB"/>
@@ -1834,57 +2819,22 @@
         <w:lastRenderedPageBreak/>
         <w:t>Package diagram</w:t>
       </w:r>
+      <w:bookmarkEnd w:id="3"/>
     </w:p>
     <w:p>
       <w:pPr>
-        <w:rPr>
-          <w:lang w:val="nl-NL"/>
-        </w:rPr>
-      </w:pPr>
-      <w:r>
-        <w:rPr>
-          <w:lang w:val="nl-NL"/>
-        </w:rPr>
-        <w:t>In dit hoofdstuk zal d</w:t>
-      </w:r>
-      <w:r>
-        <w:rPr>
-          <w:lang w:val="nl-NL"/>
-        </w:rPr>
-        <w:t>e structuur van de ontwikkelde API van boven naar beneden uitgelegd worden.</w:t>
-      </w:r>
-    </w:p>
-    <w:p>
-      <w:pPr>
-        <w:pStyle w:val="Heading2"/>
-        <w:numPr>
-          <w:ilvl w:val="1"/>
-          <w:numId w:val="1"/>
-        </w:numPr>
-        <w:rPr>
+        <w:keepNext/>
+      </w:pPr>
+      <w:r>
+        <w:rPr>
+          <w:noProof/>
           <w:lang w:val="en-GB"/>
         </w:rPr>
-      </w:pPr>
-      <w:r>
-        <w:rPr>
-          <w:lang w:val="en-GB"/>
-        </w:rPr>
-        <w:t>Package diagram lagen Niveau.</w:t>
-      </w:r>
-    </w:p>
-    <w:p>
-      <w:pPr>
-        <w:keepNext/>
-      </w:pPr>
-      <w:r>
-        <w:rPr>
-          <w:noProof/>
-        </w:rPr>
         <w:drawing>
-          <wp:inline distT="0" distB="0" distL="0" distR="0" wp14:anchorId="3EEB0F9F" wp14:editId="5AC32E9C">
-            <wp:extent cx="2800350" cy="3781425"/>
-            <wp:effectExtent l="0" t="0" r="0" b="9525"/>
-            <wp:docPr id="1" name="Picture 1"/>
+          <wp:inline distT="0" distB="0" distL="0" distR="0">
+            <wp:extent cx="5722620" cy="3147060"/>
+            <wp:effectExtent l="0" t="0" r="0" b="0"/>
+            <wp:docPr id="11" name="Picture 11"/>
             <wp:cNvGraphicFramePr>
               <a:graphicFrameLocks xmlns:a="http://schemas.openxmlformats.org/drawingml/2006/main" noChangeAspect="1"/>
             </wp:cNvGraphicFramePr>
@@ -1892,23 +2842,36 @@
               <a:graphicData uri="http://schemas.openxmlformats.org/drawingml/2006/picture">
                 <pic:pic xmlns:pic="http://schemas.openxmlformats.org/drawingml/2006/picture">
                   <pic:nvPicPr>
-                    <pic:cNvPr id="1" name=""/>
-                    <pic:cNvPicPr/>
+                    <pic:cNvPr id="0" name="Picture 1"/>
+                    <pic:cNvPicPr>
+                      <a:picLocks noChangeAspect="1" noChangeArrowheads="1"/>
+                    </pic:cNvPicPr>
                   </pic:nvPicPr>
                   <pic:blipFill>
-                    <a:blip r:embed="rId11"/>
+                    <a:blip r:embed="rId11" cstate="print">
+                      <a:extLst>
+                        <a:ext uri="{28A0092B-C50C-407E-A947-70E740481C1C}">
+                          <a14:useLocalDpi xmlns:a14="http://schemas.microsoft.com/office/drawing/2010/main" val="0"/>
+                        </a:ext>
+                      </a:extLst>
+                    </a:blip>
+                    <a:srcRect/>
                     <a:stretch>
                       <a:fillRect/>
                     </a:stretch>
                   </pic:blipFill>
-                  <pic:spPr>
+                  <pic:spPr bwMode="auto">
                     <a:xfrm>
                       <a:off x="0" y="0"/>
-                      <a:ext cx="2800350" cy="3781425"/>
+                      <a:ext cx="5722620" cy="3147060"/>
                     </a:xfrm>
                     <a:prstGeom prst="rect">
                       <a:avLst/>
                     </a:prstGeom>
+                    <a:noFill/>
+                    <a:ln>
+                      <a:noFill/>
+                    </a:ln>
                   </pic:spPr>
                 </pic:pic>
               </a:graphicData>
@@ -1952,13 +2915,7 @@
         <w:rPr>
           <w:lang w:val="nl-NL"/>
         </w:rPr>
-        <w:t xml:space="preserve">: Package diagram op </w:t>
-      </w:r>
-      <w:r>
-        <w:rPr>
-          <w:lang w:val="nl-NL"/>
-        </w:rPr>
-        <w:t>lagen niveau</w:t>
+        <w:t>: package diagram</w:t>
       </w:r>
     </w:p>
     <w:p>
@@ -1971,13 +2928,111 @@
         <w:rPr>
           <w:lang w:val="nl-NL"/>
         </w:rPr>
-        <w:t>Zoals hierboven te z</w:t>
-      </w:r>
-      <w:r>
-        <w:rPr>
-          <w:lang w:val="nl-NL"/>
-        </w:rPr>
-        <w:t>ien is bestaat de Api uit 3 lagen namelijk:</w:t>
+        <w:t>In dit diagram zijn d</w:t>
+      </w:r>
+      <w:r>
+        <w:rPr>
+          <w:lang w:val="nl-NL"/>
+        </w:rPr>
+        <w:t xml:space="preserve">e packages van mijn </w:t>
+      </w:r>
+      <w:proofErr w:type="spellStart"/>
+      <w:r>
+        <w:rPr>
+          <w:lang w:val="nl-NL"/>
+        </w:rPr>
+        <w:t>spotitube</w:t>
+      </w:r>
+      <w:proofErr w:type="spellEnd"/>
+      <w:r>
+        <w:rPr>
+          <w:lang w:val="nl-NL"/>
+        </w:rPr>
+        <w:t xml:space="preserve">. Wat hier opvallend is </w:t>
+      </w:r>
+      <w:proofErr w:type="spellStart"/>
+      <w:r>
+        <w:rPr>
+          <w:lang w:val="nl-NL"/>
+        </w:rPr>
+        <w:t>is</w:t>
+      </w:r>
+      <w:proofErr w:type="spellEnd"/>
+      <w:r>
+        <w:rPr>
+          <w:lang w:val="nl-NL"/>
+        </w:rPr>
+        <w:t xml:space="preserve"> dat ik veel afhankelijkheden heb. Wel zijn deze afhankelijkheden door </w:t>
+      </w:r>
+      <w:proofErr w:type="spellStart"/>
+      <w:r>
+        <w:rPr>
+          <w:lang w:val="nl-NL"/>
+        </w:rPr>
+        <w:t>imports</w:t>
+      </w:r>
+      <w:proofErr w:type="spellEnd"/>
+      <w:r>
+        <w:rPr>
+          <w:lang w:val="nl-NL"/>
+        </w:rPr>
+        <w:t xml:space="preserve"> of </w:t>
+      </w:r>
+      <w:proofErr w:type="spellStart"/>
+      <w:r>
+        <w:rPr>
+          <w:lang w:val="nl-NL"/>
+        </w:rPr>
+        <w:t>dependency</w:t>
+      </w:r>
+      <w:proofErr w:type="spellEnd"/>
+      <w:r>
+        <w:rPr>
+          <w:lang w:val="nl-NL"/>
+        </w:rPr>
+        <w:t xml:space="preserve"> </w:t>
+      </w:r>
+      <w:proofErr w:type="spellStart"/>
+      <w:r>
+        <w:rPr>
+          <w:lang w:val="nl-NL"/>
+        </w:rPr>
+        <w:t>injection</w:t>
+      </w:r>
+      <w:proofErr w:type="spellEnd"/>
+      <w:r>
+        <w:rPr>
+          <w:lang w:val="nl-NL"/>
+        </w:rPr>
+        <w:t xml:space="preserve"> gedaan. Hierdoor is het makkelijk sommige delen te vervangen zonder dat de code omvalt. Ik kreeg het helaas in </w:t>
+      </w:r>
+      <w:proofErr w:type="spellStart"/>
+      <w:r>
+        <w:rPr>
+          <w:lang w:val="nl-NL"/>
+        </w:rPr>
+        <w:t>astah</w:t>
+      </w:r>
+      <w:proofErr w:type="spellEnd"/>
+      <w:r>
+        <w:rPr>
+          <w:lang w:val="nl-NL"/>
+        </w:rPr>
+        <w:t xml:space="preserve"> niet voor elkaar de correcte pijlen te gebruiken dus ik heb besloten om te beschrijven wat de relatie doet. Ik zal nu een paar </w:t>
+      </w:r>
+      <w:proofErr w:type="spellStart"/>
+      <w:r>
+        <w:rPr>
+          <w:lang w:val="nl-NL"/>
+        </w:rPr>
+        <w:t>opvallendheden</w:t>
+      </w:r>
+      <w:proofErr w:type="spellEnd"/>
+      <w:r>
+        <w:rPr>
+          <w:lang w:val="nl-NL"/>
+        </w:rPr>
+        <w:t xml:space="preserve"> uitleggen. </w:t>
       </w:r>
     </w:p>
     <w:p>
@@ -1985,7 +3040,7 @@
         <w:pStyle w:val="ListParagraph"/>
         <w:numPr>
           <w:ilvl w:val="0"/>
-          <w:numId w:val="2"/>
+          <w:numId w:val="6"/>
         </w:numPr>
         <w:rPr>
           <w:lang w:val="nl-NL"/>
@@ -1993,26 +3048,9 @@
       </w:pPr>
       <w:r>
         <w:rPr>
-          <w:b/>
-          <w:bCs/>
-          <w:lang w:val="nl-NL"/>
-        </w:rPr>
-        <w:t>De resource laag</w:t>
-      </w:r>
-      <w:r>
-        <w:rPr>
-          <w:b/>
-          <w:bCs/>
-          <w:lang w:val="nl-NL"/>
-        </w:rPr>
-        <w:t>:</w:t>
-      </w:r>
-      <w:r>
-        <w:rPr>
-          <w:lang w:val="nl-NL"/>
-        </w:rPr>
-        <w:br/>
-        <w:t>Deze laag communiceert met de user interface die door de HAN aangeleverd is.</w:t>
+          <w:lang w:val="nl-NL"/>
+        </w:rPr>
+        <w:t>Ik heb 3 hoofdlagen. Dit zijn de resource-, service en datasource laag.</w:t>
       </w:r>
     </w:p>
     <w:p>
@@ -2020,7 +3058,7 @@
         <w:pStyle w:val="ListParagraph"/>
         <w:numPr>
           <w:ilvl w:val="0"/>
-          <w:numId w:val="2"/>
+          <w:numId w:val="6"/>
         </w:numPr>
         <w:rPr>
           <w:lang w:val="nl-NL"/>
@@ -2028,25 +3066,23 @@
       </w:pPr>
       <w:r>
         <w:rPr>
-          <w:b/>
-          <w:bCs/>
-          <w:lang w:val="nl-NL"/>
-        </w:rPr>
-        <w:t>De services laag:</w:t>
-      </w:r>
-      <w:r>
-        <w:rPr>
-          <w:b/>
-          <w:bCs/>
-          <w:lang w:val="nl-NL"/>
-        </w:rPr>
-        <w:br/>
-      </w:r>
-      <w:r>
-        <w:rPr>
-          <w:lang w:val="nl-NL"/>
-        </w:rPr>
-        <w:t>Deze laag stuurt de juiste opdrachten door naar de juiste ontvanger en handelt enigszins business logica af.</w:t>
+          <w:lang w:val="nl-NL"/>
+        </w:rPr>
+        <w:t>De informatie wordt over het systeem verspreid door gebruik te maken van data transfer objecten(</w:t>
+      </w:r>
+      <w:proofErr w:type="spellStart"/>
+      <w:r>
+        <w:rPr>
+          <w:lang w:val="nl-NL"/>
+        </w:rPr>
+        <w:t>DTO’s</w:t>
+      </w:r>
+      <w:proofErr w:type="spellEnd"/>
+      <w:r>
+        <w:rPr>
+          <w:lang w:val="nl-NL"/>
+        </w:rPr>
+        <w:t>)</w:t>
       </w:r>
     </w:p>
     <w:p>
@@ -2054,7 +3090,7 @@
         <w:pStyle w:val="ListParagraph"/>
         <w:numPr>
           <w:ilvl w:val="0"/>
-          <w:numId w:val="2"/>
+          <w:numId w:val="6"/>
         </w:numPr>
         <w:rPr>
           <w:lang w:val="nl-NL"/>
@@ -2062,320 +3098,108 @@
       </w:pPr>
       <w:r>
         <w:rPr>
-          <w:b/>
-          <w:bCs/>
-          <w:lang w:val="nl-NL"/>
-        </w:rPr>
-        <w:t>De datasource laag:</w:t>
-      </w:r>
-      <w:r>
-        <w:rPr>
-          <w:b/>
-          <w:bCs/>
-          <w:lang w:val="nl-NL"/>
-        </w:rPr>
-        <w:br/>
-      </w:r>
-      <w:r>
-        <w:rPr>
-          <w:lang w:val="nl-NL"/>
-        </w:rPr>
-        <w:t>Deze laag legt de connectie met de database.</w:t>
+          <w:lang w:val="nl-NL"/>
+        </w:rPr>
+        <w:t>De excepties staan op de lagen waarin ze gegooid worden. Hier heb ik voor gekozen om de excepties makkelijk terug te vinden.</w:t>
       </w:r>
     </w:p>
     <w:p>
       <w:pPr>
-        <w:rPr>
-          <w:rFonts w:asciiTheme="majorHAnsi" w:eastAsiaTheme="majorEastAsia" w:hAnsiTheme="majorHAnsi" w:cstheme="majorBidi"/>
-          <w:color w:val="1F3763" w:themeColor="accent1" w:themeShade="7F"/>
-          <w:sz w:val="24"/>
-          <w:szCs w:val="24"/>
-          <w:lang w:val="nl-NL"/>
-        </w:rPr>
-      </w:pPr>
-      <w:r>
-        <w:rPr>
-          <w:lang w:val="nl-NL"/>
-        </w:rPr>
-        <w:br w:type="page"/>
+        <w:pStyle w:val="ListParagraph"/>
+        <w:numPr>
+          <w:ilvl w:val="0"/>
+          <w:numId w:val="6"/>
+        </w:numPr>
+        <w:rPr>
+          <w:lang w:val="nl-NL"/>
+        </w:rPr>
+      </w:pPr>
+      <w:r>
+        <w:rPr>
+          <w:lang w:val="nl-NL"/>
+        </w:rPr>
+        <w:t xml:space="preserve">Mijn </w:t>
+      </w:r>
+      <w:proofErr w:type="spellStart"/>
+      <w:r>
+        <w:rPr>
+          <w:lang w:val="nl-NL"/>
+        </w:rPr>
+        <w:t>mappers</w:t>
+      </w:r>
+      <w:proofErr w:type="spellEnd"/>
+      <w:r>
+        <w:rPr>
+          <w:lang w:val="nl-NL"/>
+        </w:rPr>
+        <w:t xml:space="preserve"> heten </w:t>
+      </w:r>
+      <w:proofErr w:type="spellStart"/>
+      <w:r>
+        <w:rPr>
+          <w:lang w:val="nl-NL"/>
+        </w:rPr>
+        <w:t>translators</w:t>
+      </w:r>
+      <w:proofErr w:type="spellEnd"/>
+      <w:r>
+        <w:rPr>
+          <w:lang w:val="nl-NL"/>
+        </w:rPr>
+        <w:t xml:space="preserve">. Dit komt doordat ik in het begin het woord </w:t>
+      </w:r>
+      <w:proofErr w:type="spellStart"/>
+      <w:r>
+        <w:rPr>
+          <w:lang w:val="nl-NL"/>
+        </w:rPr>
+        <w:t>mapper</w:t>
+      </w:r>
+      <w:proofErr w:type="spellEnd"/>
+      <w:r>
+        <w:rPr>
+          <w:lang w:val="nl-NL"/>
+        </w:rPr>
+        <w:t xml:space="preserve"> niet goed begreep en </w:t>
+      </w:r>
+      <w:proofErr w:type="spellStart"/>
+      <w:r>
+        <w:rPr>
+          <w:lang w:val="nl-NL"/>
+        </w:rPr>
+        <w:t>translator</w:t>
+      </w:r>
+      <w:proofErr w:type="spellEnd"/>
+      <w:r>
+        <w:rPr>
+          <w:lang w:val="nl-NL"/>
+        </w:rPr>
+        <w:t xml:space="preserve"> beter begrijpelijk was voor mij.</w:t>
       </w:r>
     </w:p>
     <w:p>
       <w:pPr>
-        <w:rPr>
-          <w:rFonts w:asciiTheme="majorHAnsi" w:eastAsiaTheme="majorEastAsia" w:hAnsiTheme="majorHAnsi" w:cstheme="majorBidi"/>
-          <w:color w:val="1F3763" w:themeColor="accent1" w:themeShade="7F"/>
-          <w:sz w:val="24"/>
-          <w:szCs w:val="24"/>
-          <w:lang w:val="nl-NL"/>
-        </w:rPr>
-      </w:pPr>
-      <w:r>
-        <w:rPr>
-          <w:rFonts w:asciiTheme="majorHAnsi" w:eastAsiaTheme="majorEastAsia" w:hAnsiTheme="majorHAnsi" w:cstheme="majorBidi"/>
-          <w:color w:val="1F3763" w:themeColor="accent1" w:themeShade="7F"/>
-          <w:sz w:val="24"/>
-          <w:szCs w:val="24"/>
-          <w:lang w:val="nl-NL"/>
+        <w:pStyle w:val="Heading1"/>
+        <w:numPr>
+          <w:ilvl w:val="0"/>
+          <w:numId w:val="1"/>
+        </w:numPr>
+        <w:rPr>
+          <w:lang w:val="en-GB"/>
+        </w:rPr>
+      </w:pPr>
+      <w:bookmarkStart w:id="4" w:name="_Toc41597142"/>
+      <w:r>
+        <w:rPr>
+          <w:lang w:val="en-GB"/>
         </w:rPr>
         <w:lastRenderedPageBreak/>
-        <w:t xml:space="preserve">opvallendheden </w:t>
-      </w:r>
+        <w:t>Deployment diagram</w:t>
+      </w:r>
+      <w:bookmarkEnd w:id="4"/>
     </w:p>
     <w:p>
       <w:pPr>
-        <w:rPr>
-          <w:lang w:val="nl-NL"/>
-        </w:rPr>
-      </w:pPr>
-      <w:r>
-        <w:rPr>
-          <w:lang w:val="nl-NL"/>
-        </w:rPr>
-        <w:t>Hier zullen wat opvallendheden behandelt worden.</w:t>
-      </w:r>
-    </w:p>
-    <w:p>
-      <w:pPr>
-        <w:rPr>
-          <w:lang w:val="nl-NL"/>
-        </w:rPr>
-      </w:pPr>
-      <w:r>
-        <w:rPr>
-          <w:lang w:val="nl-NL"/>
-        </w:rPr>
-        <w:t xml:space="preserve">Je ziet dat de datasource laag niet verbonden is met de andere lagen. Dit komt doordat er geen harde verbinding tussen zit. De </w:t>
-      </w:r>
-      <w:r>
-        <w:rPr>
-          <w:lang w:val="nl-NL"/>
-        </w:rPr>
-        <w:t>resource</w:t>
-      </w:r>
-      <w:r>
-        <w:rPr>
-          <w:lang w:val="nl-NL"/>
-        </w:rPr>
-        <w:t xml:space="preserve"> laag vraagt namelijk aan interfaces</w:t>
-      </w:r>
-      <w:r>
-        <w:rPr>
-          <w:lang w:val="nl-NL"/>
-        </w:rPr>
-        <w:t xml:space="preserve"> van services</w:t>
-      </w:r>
-      <w:r>
-        <w:rPr>
-          <w:lang w:val="nl-NL"/>
-        </w:rPr>
-        <w:t xml:space="preserve"> om data en hier zit een implementatie in die het doorstuurt naar de datasource laag. Maar zou je een andere database/logbestand zou willen zou dat kunnen als je de interface maar implementeert.</w:t>
-      </w:r>
-    </w:p>
-    <w:p>
-      <w:pPr>
-        <w:rPr>
-          <w:lang w:val="nl-NL"/>
-        </w:rPr>
-      </w:pPr>
-      <w:r>
-        <w:rPr>
-          <w:lang w:val="nl-NL"/>
-        </w:rPr>
-        <w:t xml:space="preserve">Ook zie je dat ik een service laag heb een geen </w:t>
-      </w:r>
-      <w:r>
-        <w:rPr>
-          <w:lang w:val="nl-NL"/>
-        </w:rPr>
-        <w:t>domein</w:t>
-      </w:r>
-      <w:r>
-        <w:rPr>
-          <w:lang w:val="nl-NL"/>
-        </w:rPr>
-        <w:t xml:space="preserve"> laag. Dit komt doordat het een redelijk </w:t>
-      </w:r>
-      <w:r>
-        <w:rPr>
-          <w:lang w:val="nl-NL"/>
-        </w:rPr>
-        <w:t>domein</w:t>
-      </w:r>
-      <w:r>
-        <w:rPr>
-          <w:lang w:val="nl-NL"/>
-        </w:rPr>
-        <w:t xml:space="preserve"> arme opdracht is hierdoor was het makkelijker om te kiezen voor een servicelaag</w:t>
-      </w:r>
-      <w:r>
-        <w:rPr>
-          <w:lang w:val="nl-NL"/>
-        </w:rPr>
-        <w:t>.</w:t>
-      </w:r>
-    </w:p>
-    <w:p>
-      <w:pPr>
-        <w:rPr>
-          <w:lang w:val="nl-NL"/>
-        </w:rPr>
-      </w:pPr>
-    </w:p>
-    <w:p>
-      <w:pPr>
-        <w:rPr>
-          <w:lang w:val="nl-NL"/>
-        </w:rPr>
-      </w:pPr>
-      <w:r>
-        <w:rPr>
-          <w:lang w:val="nl-NL"/>
-        </w:rPr>
-        <w:t>Verder zie je ook dat er tussen lagen geen create statements zitten. Dit komt door dependency injection van javax. Hierdoor zijn er minder afhankelijkheden tussen classes.</w:t>
-      </w:r>
-      <w:r>
-        <w:rPr>
-          <w:lang w:val="nl-NL"/>
-        </w:rPr>
-        <w:t xml:space="preserve"> De</w:t>
-      </w:r>
-      <w:r>
-        <w:rPr>
-          <w:lang w:val="nl-NL"/>
-        </w:rPr>
-        <w:t xml:space="preserve"> injected</w:t>
-      </w:r>
-      <w:r>
-        <w:rPr>
-          <w:lang w:val="nl-NL"/>
-        </w:rPr>
-        <w:t xml:space="preserve"> dependencies kun je zien door de compositie verbindingen. </w:t>
-      </w:r>
-    </w:p>
-    <w:p>
-      <w:pPr>
-        <w:rPr>
-          <w:lang w:val="nl-NL"/>
-        </w:rPr>
-      </w:pPr>
-      <w:r>
-        <w:rPr>
-          <w:lang w:val="nl-NL"/>
-        </w:rPr>
-        <w:t>Tot slot wil ik aandacht richten aan waarom ik gebruik heb gemaakt van deze laag structuur boven een ander(bijvoorbeeld geen servicelaag) is dat ik hierdoor compleet in controle ben. Zie hieronder wat ik bedoel.</w:t>
-      </w:r>
-    </w:p>
-    <w:p>
-      <w:pPr>
-        <w:rPr>
-          <w:lang w:val="nl-NL"/>
-        </w:rPr>
-      </w:pPr>
-      <w:r>
-        <w:rPr>
-          <w:lang w:val="nl-NL"/>
-        </w:rPr>
-        <w:t xml:space="preserve">Informatie komt binnen </w:t>
-      </w:r>
-      <w:r>
-        <w:rPr>
-          <w:lang w:val="nl-NL"/>
-        </w:rPr>
-        <w:sym w:font="Wingdings" w:char="F0E0"/>
-      </w:r>
-      <w:r>
-        <w:rPr>
-          <w:lang w:val="nl-NL"/>
-        </w:rPr>
-        <w:t xml:space="preserve"> ik kan het bewerken waar nodig </w:t>
-      </w:r>
-      <w:r>
-        <w:rPr>
-          <w:lang w:val="nl-NL"/>
-        </w:rPr>
-        <w:sym w:font="Wingdings" w:char="F0E0"/>
-      </w:r>
-      <w:r>
-        <w:rPr>
-          <w:lang w:val="nl-NL"/>
-        </w:rPr>
-        <w:t xml:space="preserve"> verstuur naar Datasourcelaag </w:t>
-      </w:r>
-    </w:p>
-    <w:p>
-      <w:pPr>
-        <w:rPr>
-          <w:lang w:val="nl-NL"/>
-        </w:rPr>
-      </w:pPr>
-      <w:r>
-        <w:rPr>
-          <w:lang w:val="nl-NL"/>
-        </w:rPr>
-        <w:t>Dit zorgt voor een lagere coupling en op zijn beurt zorgt dat weer voor minder aanpassingen als 1 laag aangepast moet worden.</w:t>
-      </w:r>
-    </w:p>
-    <w:p>
-      <w:pPr>
-        <w:rPr>
-          <w:lang w:val="nl-NL"/>
-        </w:rPr>
-      </w:pPr>
-      <w:r>
-        <w:rPr>
-          <w:lang w:val="nl-NL"/>
-        </w:rPr>
-        <w:t xml:space="preserve">Ook zorgt het voor een hogere bewerkbaarheid. Als ik iets meer logica wil implementeren kan ik dit makkelijk toevoegen aan de service laag. </w:t>
-      </w:r>
-    </w:p>
-    <w:p>
-      <w:pPr>
-        <w:rPr>
-          <w:lang w:val="nl-NL"/>
-        </w:rPr>
-      </w:pPr>
-      <w:r>
-        <w:rPr>
-          <w:lang w:val="nl-NL"/>
-        </w:rPr>
-        <w:t>Als kers op de taart zorgt het er ook voor dat ik een andere  interface implementatie kan toevoegen en het door kan sturen naar bijvoorbeeld een logbestand ipv database.</w:t>
-      </w:r>
-    </w:p>
-    <w:p>
-      <w:pPr>
-        <w:rPr>
-          <w:lang w:val="nl-NL"/>
-        </w:rPr>
-      </w:pPr>
-      <w:r>
-        <w:rPr>
-          <w:lang w:val="nl-NL"/>
-        </w:rPr>
-        <w:br w:type="page"/>
-      </w:r>
-    </w:p>
-    <w:p>
-      <w:pPr>
-        <w:pStyle w:val="Heading2"/>
-        <w:numPr>
-          <w:ilvl w:val="1"/>
-          <w:numId w:val="1"/>
-        </w:numPr>
-        <w:rPr>
-          <w:lang w:val="nl-NL"/>
-        </w:rPr>
-      </w:pPr>
-      <w:r>
-        <w:rPr>
-          <w:lang w:val="nl-NL"/>
-        </w:rPr>
-        <w:lastRenderedPageBreak/>
-        <w:t>Package diagram datasourceLaag</w:t>
-      </w:r>
-    </w:p>
-    <w:p>
-      <w:pPr>
         <w:keepNext/>
       </w:pPr>
       <w:r>
@@ -2383,10 +3207,10 @@
           <w:noProof/>
         </w:rPr>
         <w:drawing>
-          <wp:inline distT="0" distB="0" distL="0" distR="0" wp14:anchorId="0CE00D70" wp14:editId="0A703158">
-            <wp:extent cx="2695575" cy="3086100"/>
-            <wp:effectExtent l="0" t="0" r="9525" b="0"/>
-            <wp:docPr id="2" name="Picture 2"/>
+          <wp:inline distT="0" distB="0" distL="0" distR="0" wp14:anchorId="231A921F" wp14:editId="2DF73AB2">
+            <wp:extent cx="5731510" cy="3493135"/>
+            <wp:effectExtent l="0" t="0" r="2540" b="0"/>
+            <wp:docPr id="10" name="Picture 10"/>
             <wp:cNvGraphicFramePr>
               <a:graphicFrameLocks xmlns:a="http://schemas.openxmlformats.org/drawingml/2006/main" noChangeAspect="1"/>
             </wp:cNvGraphicFramePr>
@@ -2406,443 +3230,6 @@
                   <pic:spPr>
                     <a:xfrm>
                       <a:off x="0" y="0"/>
-                      <a:ext cx="2695575" cy="3086100"/>
-                    </a:xfrm>
-                    <a:prstGeom prst="rect">
-                      <a:avLst/>
-                    </a:prstGeom>
-                  </pic:spPr>
-                </pic:pic>
-              </a:graphicData>
-            </a:graphic>
-          </wp:inline>
-        </w:drawing>
-      </w:r>
-    </w:p>
-    <w:p>
-      <w:pPr>
-        <w:pStyle w:val="Caption"/>
-      </w:pPr>
-      <w:r>
-        <w:t xml:space="preserve">Figure </w:t>
-      </w:r>
-      <w:r>
-        <w:fldChar w:fldCharType="begin"/>
-      </w:r>
-      <w:r>
-        <w:instrText xml:space="preserve"> SEQ Figure \* ARABIC </w:instrText>
-      </w:r>
-      <w:r>
-        <w:fldChar w:fldCharType="separate"/>
-      </w:r>
-      <w:r>
-        <w:rPr>
-          <w:noProof/>
-        </w:rPr>
-        <w:t>2</w:t>
-      </w:r>
-      <w:r>
-        <w:rPr>
-          <w:noProof/>
-        </w:rPr>
-        <w:fldChar w:fldCharType="end"/>
-      </w:r>
-      <w:r>
-        <w:rPr>
-          <w:lang w:val="nl-NL"/>
-        </w:rPr>
-        <w:t>: package diagram Datasource laag</w:t>
-      </w:r>
-    </w:p>
-    <w:p>
-      <w:pPr>
-        <w:rPr>
-          <w:lang w:val="nl-NL"/>
-        </w:rPr>
-      </w:pPr>
-      <w:r>
-        <w:rPr>
-          <w:lang w:val="nl-NL"/>
-        </w:rPr>
-        <w:t>Hierboven zie je dat mijn mapper via een vertaler connectie heeft met de DAO</w:t>
-      </w:r>
-      <w:r>
-        <w:rPr>
-          <w:lang w:val="nl-NL"/>
-        </w:rPr>
-        <w:t xml:space="preserve">. </w:t>
-      </w:r>
-      <w:r>
-        <w:rPr>
-          <w:lang w:val="nl-NL"/>
-        </w:rPr>
-        <w:t>Helaas heb ik dit niet overal zo gedaan vandaar zie je ook een directe dependency naar de DAO. Dit zit tussen de playlistMapper en de playlistDAO. Verder is de naamgeving ook niet het best. De vertaler heet namelijk eigenlijk een Mapper. En Mapper zal ook een andere naam moeten hebben want dit is alleen een tussenlaag tussen de service laag en de DAO waarin nog enkele dingen worden afgehandeld.</w:t>
-      </w:r>
-    </w:p>
-    <w:p>
-      <w:pPr>
-        <w:rPr>
-          <w:lang w:val="nl-NL"/>
-        </w:rPr>
-      </w:pPr>
-      <w:r>
-        <w:rPr>
-          <w:lang w:val="nl-NL"/>
-        </w:rPr>
-        <w:t>Verder voldoet mijn DAO aan een gatewayPattern. Ik heb er namelijk voor gekozen voor iedere call een nieuwe query te schrijven en het niet dynamisch te maken. Dit komt omdat ik veel gebruik maak van subqueries</w:t>
-      </w:r>
-      <w:r>
-        <w:rPr>
-          <w:lang w:val="nl-NL"/>
-        </w:rPr>
-        <w:t xml:space="preserve"> etc.</w:t>
-      </w:r>
-    </w:p>
-    <w:p>
-      <w:pPr>
-        <w:rPr>
-          <w:lang w:val="nl-NL"/>
-        </w:rPr>
-      </w:pPr>
-    </w:p>
-    <w:p>
-      <w:pPr>
-        <w:rPr>
-          <w:lang w:val="nl-NL"/>
-        </w:rPr>
-      </w:pPr>
-      <w:r>
-        <w:rPr>
-          <w:lang w:val="nl-NL"/>
-        </w:rPr>
-        <w:br w:type="page"/>
-      </w:r>
-    </w:p>
-    <w:p>
-      <w:pPr>
-        <w:pStyle w:val="Heading2"/>
-        <w:numPr>
-          <w:ilvl w:val="1"/>
-          <w:numId w:val="1"/>
-        </w:numPr>
-        <w:rPr>
-          <w:lang w:val="nl-NL"/>
-        </w:rPr>
-      </w:pPr>
-      <w:r>
-        <w:rPr>
-          <w:lang w:val="nl-NL"/>
-        </w:rPr>
-        <w:lastRenderedPageBreak/>
-        <w:t>Package diagram resource laag</w:t>
-      </w:r>
-    </w:p>
-    <w:p>
-      <w:pPr>
-        <w:rPr>
-          <w:lang w:val="nl-NL"/>
-        </w:rPr>
-      </w:pPr>
-    </w:p>
-    <w:p>
-      <w:pPr>
-        <w:keepNext/>
-      </w:pPr>
-      <w:r>
-        <w:rPr>
-          <w:noProof/>
-        </w:rPr>
-        <w:drawing>
-          <wp:inline distT="0" distB="0" distL="0" distR="0" wp14:anchorId="0D272CD4" wp14:editId="32EF8247">
-            <wp:extent cx="2762250" cy="723900"/>
-            <wp:effectExtent l="0" t="0" r="0" b="0"/>
-            <wp:docPr id="3" name="Picture 3"/>
-            <wp:cNvGraphicFramePr>
-              <a:graphicFrameLocks xmlns:a="http://schemas.openxmlformats.org/drawingml/2006/main" noChangeAspect="1"/>
-            </wp:cNvGraphicFramePr>
-            <a:graphic xmlns:a="http://schemas.openxmlformats.org/drawingml/2006/main">
-              <a:graphicData uri="http://schemas.openxmlformats.org/drawingml/2006/picture">
-                <pic:pic xmlns:pic="http://schemas.openxmlformats.org/drawingml/2006/picture">
-                  <pic:nvPicPr>
-                    <pic:cNvPr id="1" name=""/>
-                    <pic:cNvPicPr/>
-                  </pic:nvPicPr>
-                  <pic:blipFill>
-                    <a:blip r:embed="rId13"/>
-                    <a:stretch>
-                      <a:fillRect/>
-                    </a:stretch>
-                  </pic:blipFill>
-                  <pic:spPr>
-                    <a:xfrm>
-                      <a:off x="0" y="0"/>
-                      <a:ext cx="2762250" cy="723900"/>
-                    </a:xfrm>
-                    <a:prstGeom prst="rect">
-                      <a:avLst/>
-                    </a:prstGeom>
-                  </pic:spPr>
-                </pic:pic>
-              </a:graphicData>
-            </a:graphic>
-          </wp:inline>
-        </w:drawing>
-      </w:r>
-    </w:p>
-    <w:p>
-      <w:pPr>
-        <w:pStyle w:val="Caption"/>
-        <w:rPr>
-          <w:lang w:val="nl-NL"/>
-        </w:rPr>
-      </w:pPr>
-      <w:r>
-        <w:t xml:space="preserve">Figure </w:t>
-      </w:r>
-      <w:fldSimple w:instr=" SEQ Figure \* ARABIC ">
-        <w:r>
-          <w:rPr>
-            <w:noProof/>
-          </w:rPr>
-          <w:t>3</w:t>
-        </w:r>
-      </w:fldSimple>
-      <w:r>
-        <w:rPr>
-          <w:lang w:val="nl-NL"/>
-        </w:rPr>
-        <w:t>: package diagram resource laag</w:t>
-      </w:r>
-    </w:p>
-    <w:p>
-      <w:pPr>
-        <w:rPr>
-          <w:lang w:val="nl-NL"/>
-        </w:rPr>
-      </w:pPr>
-      <w:r>
-        <w:rPr>
-          <w:lang w:val="nl-NL"/>
-        </w:rPr>
-        <w:t>Hierboven zie je dat d</w:t>
-      </w:r>
-      <w:r>
-        <w:rPr>
-          <w:lang w:val="nl-NL"/>
-        </w:rPr>
-        <w:t>e resourcelaag maar 1 package bevat. Dit is de exeptionMapper package. Hierin worden alle exception opgevangen en afgehandeld. Verder bevat de resource laag natuurlijk resources maar ik heb er voor gekozen deze niet in een package te zetten omdat het dan resources.resourses zou worden.</w:t>
-      </w:r>
-    </w:p>
-    <w:p>
-      <w:pPr>
-        <w:rPr>
-          <w:lang w:val="nl-NL"/>
-        </w:rPr>
-      </w:pPr>
-      <w:r>
-        <w:rPr>
-          <w:lang w:val="nl-NL"/>
-        </w:rPr>
-        <w:br w:type="page"/>
-      </w:r>
-    </w:p>
-    <w:p>
-      <w:pPr>
-        <w:pStyle w:val="Heading2"/>
-        <w:numPr>
-          <w:ilvl w:val="1"/>
-          <w:numId w:val="1"/>
-        </w:numPr>
-        <w:rPr>
-          <w:lang w:val="nl-NL"/>
-        </w:rPr>
-      </w:pPr>
-      <w:r>
-        <w:rPr>
-          <w:lang w:val="nl-NL"/>
-        </w:rPr>
-        <w:lastRenderedPageBreak/>
-        <w:t>Package diagram service laag</w:t>
-      </w:r>
-    </w:p>
-    <w:p>
-      <w:pPr>
-        <w:rPr>
-          <w:lang w:val="fr-FR"/>
-        </w:rPr>
-      </w:pPr>
-      <w:r>
-        <w:rPr>
-          <w:lang w:val="fr-FR"/>
-        </w:rPr>
-        <w:t>Services</w:t>
-      </w:r>
-    </w:p>
-    <w:p>
-      <w:pPr>
-        <w:keepNext/>
-      </w:pPr>
-      <w:r>
-        <w:rPr>
-          <w:noProof/>
-        </w:rPr>
-        <w:drawing>
-          <wp:inline distT="0" distB="0" distL="0" distR="0" wp14:anchorId="55511B14" wp14:editId="2388B42C">
-            <wp:extent cx="2200275" cy="1543050"/>
-            <wp:effectExtent l="0" t="0" r="9525" b="0"/>
-            <wp:docPr id="4" name="Picture 4"/>
-            <wp:cNvGraphicFramePr>
-              <a:graphicFrameLocks xmlns:a="http://schemas.openxmlformats.org/drawingml/2006/main" noChangeAspect="1"/>
-            </wp:cNvGraphicFramePr>
-            <a:graphic xmlns:a="http://schemas.openxmlformats.org/drawingml/2006/main">
-              <a:graphicData uri="http://schemas.openxmlformats.org/drawingml/2006/picture">
-                <pic:pic xmlns:pic="http://schemas.openxmlformats.org/drawingml/2006/picture">
-                  <pic:nvPicPr>
-                    <pic:cNvPr id="1" name=""/>
-                    <pic:cNvPicPr/>
-                  </pic:nvPicPr>
-                  <pic:blipFill>
-                    <a:blip r:embed="rId14"/>
-                    <a:stretch>
-                      <a:fillRect/>
-                    </a:stretch>
-                  </pic:blipFill>
-                  <pic:spPr>
-                    <a:xfrm>
-                      <a:off x="0" y="0"/>
-                      <a:ext cx="2200275" cy="1543050"/>
-                    </a:xfrm>
-                    <a:prstGeom prst="rect">
-                      <a:avLst/>
-                    </a:prstGeom>
-                  </pic:spPr>
-                </pic:pic>
-              </a:graphicData>
-            </a:graphic>
-          </wp:inline>
-        </w:drawing>
-      </w:r>
-    </w:p>
-    <w:p>
-      <w:pPr>
-        <w:pStyle w:val="Caption"/>
-        <w:rPr>
-          <w:lang w:val="nl-NL"/>
-        </w:rPr>
-      </w:pPr>
-      <w:r>
-        <w:t xml:space="preserve">Figure </w:t>
-      </w:r>
-      <w:r>
-        <w:fldChar w:fldCharType="begin"/>
-      </w:r>
-      <w:r>
-        <w:instrText xml:space="preserve"> SEQ Figure \* ARABIC </w:instrText>
-      </w:r>
-      <w:r>
-        <w:fldChar w:fldCharType="separate"/>
-      </w:r>
-      <w:r>
-        <w:rPr>
-          <w:noProof/>
-        </w:rPr>
-        <w:t>4</w:t>
-      </w:r>
-      <w:r>
-        <w:rPr>
-          <w:noProof/>
-        </w:rPr>
-        <w:fldChar w:fldCharType="end"/>
-      </w:r>
-      <w:r>
-        <w:rPr>
-          <w:lang w:val="nl-NL"/>
-        </w:rPr>
-        <w:t>: package diagram service lag</w:t>
-      </w:r>
-    </w:p>
-    <w:p>
-      <w:pPr>
-        <w:rPr>
-          <w:lang w:val="nl-NL"/>
-        </w:rPr>
-      </w:pPr>
-      <w:r>
-        <w:rPr>
-          <w:lang w:val="nl-NL"/>
-        </w:rPr>
-        <w:t>Hier zie je een</w:t>
-      </w:r>
-      <w:r>
-        <w:rPr>
-          <w:lang w:val="nl-NL"/>
-        </w:rPr>
-        <w:t xml:space="preserve"> package diagram van de servicelaag. Deze packages hebben geen verbinding.  In de service laag zitten namelijk services die de excepties kunnen gooien. En deze services maken gebruik van de dto’s.</w:t>
-      </w:r>
-    </w:p>
-    <w:p>
-      <w:pPr>
-        <w:rPr>
-          <w:lang w:val="nl-NL"/>
-        </w:rPr>
-      </w:pPr>
-    </w:p>
-    <w:p>
-      <w:r>
-        <w:br w:type="page"/>
-      </w:r>
-    </w:p>
-    <w:p>
-      <w:pPr>
-        <w:pStyle w:val="Heading1"/>
-        <w:numPr>
-          <w:ilvl w:val="0"/>
-          <w:numId w:val="1"/>
-        </w:numPr>
-        <w:rPr>
-          <w:lang w:val="en-GB"/>
-        </w:rPr>
-      </w:pPr>
-      <w:r>
-        <w:rPr>
-          <w:lang w:val="en-GB"/>
-        </w:rPr>
-        <w:lastRenderedPageBreak/>
-        <w:t>Deployment diagram</w:t>
-      </w:r>
-    </w:p>
-    <w:p>
-      <w:pPr>
-        <w:keepNext/>
-      </w:pPr>
-      <w:r>
-        <w:rPr>
-          <w:noProof/>
-        </w:rPr>
-        <w:drawing>
-          <wp:inline distT="0" distB="0" distL="0" distR="0" wp14:anchorId="231A921F" wp14:editId="2DF73AB2">
-            <wp:extent cx="5731510" cy="3493135"/>
-            <wp:effectExtent l="0" t="0" r="2540" b="0"/>
-            <wp:docPr id="10" name="Picture 10"/>
-            <wp:cNvGraphicFramePr>
-              <a:graphicFrameLocks xmlns:a="http://schemas.openxmlformats.org/drawingml/2006/main" noChangeAspect="1"/>
-            </wp:cNvGraphicFramePr>
-            <a:graphic xmlns:a="http://schemas.openxmlformats.org/drawingml/2006/main">
-              <a:graphicData uri="http://schemas.openxmlformats.org/drawingml/2006/picture">
-                <pic:pic xmlns:pic="http://schemas.openxmlformats.org/drawingml/2006/picture">
-                  <pic:nvPicPr>
-                    <pic:cNvPr id="1" name=""/>
-                    <pic:cNvPicPr/>
-                  </pic:nvPicPr>
-                  <pic:blipFill>
-                    <a:blip r:embed="rId15"/>
-                    <a:stretch>
-                      <a:fillRect/>
-                    </a:stretch>
-                  </pic:blipFill>
-                  <pic:spPr>
-                    <a:xfrm>
-                      <a:off x="0" y="0"/>
                       <a:ext cx="5731510" cy="3493135"/>
                     </a:xfrm>
                     <a:prstGeom prst="rect">
@@ -2879,7 +3266,7 @@
         <w:rPr>
           <w:noProof/>
         </w:rPr>
-        <w:t>5</w:t>
+        <w:t>2</w:t>
       </w:r>
       <w:r>
         <w:rPr>
@@ -2910,7 +3297,49 @@
         <w:rPr>
           <w:lang w:val="nl-NL"/>
         </w:rPr>
-        <w:t>e dat het systeem gedeployed wordt op 2 servers namelijk een server voor de APi en een server voor de Mysql.</w:t>
+        <w:t xml:space="preserve">e dat het systeem </w:t>
+      </w:r>
+      <w:proofErr w:type="spellStart"/>
+      <w:r>
+        <w:rPr>
+          <w:lang w:val="nl-NL"/>
+        </w:rPr>
+        <w:t>gedeployed</w:t>
+      </w:r>
+      <w:proofErr w:type="spellEnd"/>
+      <w:r>
+        <w:rPr>
+          <w:lang w:val="nl-NL"/>
+        </w:rPr>
+        <w:t xml:space="preserve"> wordt op 2 servers namelijk een server voor de </w:t>
+      </w:r>
+      <w:proofErr w:type="spellStart"/>
+      <w:r>
+        <w:rPr>
+          <w:lang w:val="nl-NL"/>
+        </w:rPr>
+        <w:t>APi</w:t>
+      </w:r>
+      <w:proofErr w:type="spellEnd"/>
+      <w:r>
+        <w:rPr>
+          <w:lang w:val="nl-NL"/>
+        </w:rPr>
+        <w:t xml:space="preserve"> en een server voor de </w:t>
+      </w:r>
+      <w:proofErr w:type="spellStart"/>
+      <w:r>
+        <w:rPr>
+          <w:lang w:val="nl-NL"/>
+        </w:rPr>
+        <w:t>Mysql</w:t>
+      </w:r>
+      <w:proofErr w:type="spellEnd"/>
+      <w:r>
+        <w:rPr>
+          <w:lang w:val="nl-NL"/>
+        </w:rPr>
+        <w:t>.</w:t>
       </w:r>
     </w:p>
     <w:p>
@@ -2923,7 +3352,35 @@
         <w:rPr>
           <w:lang w:val="nl-NL"/>
         </w:rPr>
-        <w:t>Verder zie je dat in de execution environment van de API server het .war bestand wordt gedeployed. Hier zit de gehele API met benodigde beans.xml en alles in.</w:t>
+        <w:t xml:space="preserve">Verder zie je dat in de </w:t>
+      </w:r>
+      <w:proofErr w:type="spellStart"/>
+      <w:r>
+        <w:rPr>
+          <w:lang w:val="nl-NL"/>
+        </w:rPr>
+        <w:t>execution</w:t>
+      </w:r>
+      <w:proofErr w:type="spellEnd"/>
+      <w:r>
+        <w:rPr>
+          <w:lang w:val="nl-NL"/>
+        </w:rPr>
+        <w:t xml:space="preserve"> environment van de API server het .war bestand wordt </w:t>
+      </w:r>
+      <w:proofErr w:type="spellStart"/>
+      <w:r>
+        <w:rPr>
+          <w:lang w:val="nl-NL"/>
+        </w:rPr>
+        <w:t>gedeployed</w:t>
+      </w:r>
+      <w:proofErr w:type="spellEnd"/>
+      <w:r>
+        <w:rPr>
+          <w:lang w:val="nl-NL"/>
+        </w:rPr>
+        <w:t>. Hier zit de gehele API met benodigde beans.xml en alles in.</w:t>
       </w:r>
     </w:p>
     <w:p>
@@ -2936,13 +3393,47 @@
         <w:rPr>
           <w:lang w:val="nl-NL"/>
         </w:rPr>
-        <w:t>In de execution environment van de database server zie j</w:t>
-      </w:r>
-      <w:r>
-        <w:rPr>
-          <w:lang w:val="nl-NL"/>
-        </w:rPr>
-        <w:t>e het schema spotitube. Hierin staat de benodigde informatie waar de API bij wilt.</w:t>
+        <w:t xml:space="preserve">In de </w:t>
+      </w:r>
+      <w:proofErr w:type="spellStart"/>
+      <w:r>
+        <w:rPr>
+          <w:lang w:val="nl-NL"/>
+        </w:rPr>
+        <w:t>execution</w:t>
+      </w:r>
+      <w:proofErr w:type="spellEnd"/>
+      <w:r>
+        <w:rPr>
+          <w:lang w:val="nl-NL"/>
+        </w:rPr>
+        <w:t xml:space="preserve"> environment van de database server zie j</w:t>
+      </w:r>
+      <w:r>
+        <w:rPr>
+          <w:lang w:val="nl-NL"/>
+        </w:rPr>
+        <w:t xml:space="preserve">e het schema </w:t>
+      </w:r>
+      <w:proofErr w:type="spellStart"/>
+      <w:r>
+        <w:rPr>
+          <w:lang w:val="nl-NL"/>
+        </w:rPr>
+        <w:t>S</w:t>
+      </w:r>
+      <w:r>
+        <w:rPr>
+          <w:lang w:val="nl-NL"/>
+        </w:rPr>
+        <w:t>potitube</w:t>
+      </w:r>
+      <w:proofErr w:type="spellEnd"/>
+      <w:r>
+        <w:rPr>
+          <w:lang w:val="nl-NL"/>
+        </w:rPr>
+        <w:t>. Hierin staat de benodigde informatie waar de API bij wilt.</w:t>
       </w:r>
     </w:p>
     <w:p>
@@ -2955,7 +3446,35 @@
         <w:rPr>
           <w:lang w:val="nl-NL"/>
         </w:rPr>
-        <w:t>Tot slot zit er een relatie tussen de API en de database. Deze communiceert over het tcp/ip protocol.</w:t>
+        <w:t xml:space="preserve">Tot slot zit er een relatie tussen de API en de database. Deze communiceert over het </w:t>
+      </w:r>
+      <w:proofErr w:type="spellStart"/>
+      <w:r>
+        <w:rPr>
+          <w:lang w:val="nl-NL"/>
+        </w:rPr>
+        <w:t>tcp</w:t>
+      </w:r>
+      <w:proofErr w:type="spellEnd"/>
+      <w:r>
+        <w:rPr>
+          <w:lang w:val="nl-NL"/>
+        </w:rPr>
+        <w:t>/</w:t>
+      </w:r>
+      <w:proofErr w:type="spellStart"/>
+      <w:r>
+        <w:rPr>
+          <w:lang w:val="nl-NL"/>
+        </w:rPr>
+        <w:t>ip</w:t>
+      </w:r>
+      <w:proofErr w:type="spellEnd"/>
+      <w:r>
+        <w:rPr>
+          <w:lang w:val="nl-NL"/>
+        </w:rPr>
+        <w:t xml:space="preserve"> protocol.</w:t>
       </w:r>
     </w:p>
     <w:p>
@@ -2982,6 +3501,7 @@
           <w:lang w:val="nl-NL"/>
         </w:rPr>
       </w:pPr>
+      <w:bookmarkStart w:id="5" w:name="_Toc41597143"/>
       <w:r>
         <w:rPr>
           <w:lang w:val="nl-NL"/>
@@ -2989,6 +3509,7 @@
         <w:lastRenderedPageBreak/>
         <w:t>Verantwoording overige keuzes</w:t>
       </w:r>
+      <w:bookmarkEnd w:id="5"/>
     </w:p>
     <w:p>
       <w:pPr>
@@ -3027,7 +3548,21 @@
           <w:lang w:val="nl-NL"/>
         </w:rPr>
         <w:br/>
-        <w:t xml:space="preserve">Ik heb mijn DTO’s niet getest omdat het geen nuttige tests bevat. </w:t>
+        <w:t xml:space="preserve">Ik heb mijn </w:t>
+      </w:r>
+      <w:proofErr w:type="spellStart"/>
+      <w:r>
+        <w:rPr>
+          <w:lang w:val="nl-NL"/>
+        </w:rPr>
+        <w:t>DTO’s</w:t>
+      </w:r>
+      <w:proofErr w:type="spellEnd"/>
+      <w:r>
+        <w:rPr>
+          <w:lang w:val="nl-NL"/>
+        </w:rPr>
+        <w:t xml:space="preserve"> niet getest omdat het geen nuttige tests bevat. </w:t>
       </w:r>
     </w:p>
     <w:p>
@@ -3042,7 +3577,45 @@
           <w:lang w:val="nl-NL"/>
         </w:rPr>
         <w:br/>
-        <w:t>Ik heb mijn DAO’s niet getest omdat die lastig te testen is. Hiervoor zul je een integratie test moeten doen, hier moet ik mij nog in verdiepen. Dit is mij helaas niet gelukt binnen dit project.</w:t>
+        <w:t xml:space="preserve">Ik heb mijn </w:t>
+      </w:r>
+      <w:proofErr w:type="spellStart"/>
+      <w:r>
+        <w:rPr>
+          <w:lang w:val="nl-NL"/>
+        </w:rPr>
+        <w:t>DAO’s</w:t>
+      </w:r>
+      <w:proofErr w:type="spellEnd"/>
+      <w:r>
+        <w:rPr>
+          <w:lang w:val="nl-NL"/>
+        </w:rPr>
+        <w:t xml:space="preserve"> niet </w:t>
+      </w:r>
+      <w:r>
+        <w:rPr>
+          <w:lang w:val="nl-NL"/>
+        </w:rPr>
+        <w:t xml:space="preserve">compleet </w:t>
+      </w:r>
+      <w:r>
+        <w:rPr>
+          <w:lang w:val="nl-NL"/>
+        </w:rPr>
+        <w:t xml:space="preserve">getest omdat die lastig te testen </w:t>
+      </w:r>
+      <w:r>
+        <w:rPr>
+          <w:lang w:val="nl-NL"/>
+        </w:rPr>
+        <w:t>zijn</w:t>
+      </w:r>
+      <w:r>
+        <w:rPr>
+          <w:lang w:val="nl-NL"/>
+        </w:rPr>
+        <w:t>. Hiervoor zul je een integratie test moeten doen, hier moet ik mij nog in verdiepen. Dit is mij helaas niet gelukt binnen dit project.</w:t>
       </w:r>
     </w:p>
     <w:p>
@@ -3064,8 +3637,30 @@
         <w:rPr>
           <w:lang w:val="nl-NL"/>
         </w:rPr>
-        <w:t>Hetzelfde geld voor mijn exceptionMappers.</w:t>
-      </w:r>
+        <w:t xml:space="preserve">Hetzelfde geld voor mijn </w:t>
+      </w:r>
+      <w:proofErr w:type="spellStart"/>
+      <w:r>
+        <w:rPr>
+          <w:lang w:val="nl-NL"/>
+        </w:rPr>
+        <w:t>exceptionMappers</w:t>
+      </w:r>
+      <w:proofErr w:type="spellEnd"/>
+      <w:r>
+        <w:rPr>
+          <w:lang w:val="nl-NL"/>
+        </w:rPr>
+        <w:t xml:space="preserve"> en </w:t>
+      </w:r>
+      <w:proofErr w:type="spellStart"/>
+      <w:r>
+        <w:rPr>
+          <w:lang w:val="nl-NL"/>
+        </w:rPr>
+        <w:t>translators</w:t>
+      </w:r>
+      <w:proofErr w:type="spellEnd"/>
     </w:p>
     <w:p>
       <w:pPr>
@@ -3078,13 +3673,69 @@
         <w:rPr>
           <w:lang w:val="nl-NL"/>
         </w:rPr>
-        <w:t>Hierdoor kom ik wel op een lager code coverage. Maar de rest van de lagen wordt wel getest.</w:t>
-      </w:r>
-      <w:r>
-        <w:rPr>
-          <w:lang w:val="nl-NL"/>
-        </w:rPr>
-        <w:t xml:space="preserve"> Dus de functionaliteiten en de  paths  die het programma doorloopt worden allemaal (op DAO na) getest. Dus weet ik toch dat mijn functionaliteiten werken.</w:t>
+        <w:t xml:space="preserve">Hierdoor kom ik wel op een lager code </w:t>
+      </w:r>
+      <w:proofErr w:type="spellStart"/>
+      <w:r>
+        <w:rPr>
+          <w:lang w:val="nl-NL"/>
+        </w:rPr>
+        <w:t>coverage</w:t>
+      </w:r>
+      <w:proofErr w:type="spellEnd"/>
+      <w:r>
+        <w:rPr>
+          <w:lang w:val="nl-NL"/>
+        </w:rPr>
+        <w:t xml:space="preserve">. Maar de </w:t>
+      </w:r>
+      <w:r>
+        <w:rPr>
+          <w:lang w:val="nl-NL"/>
+        </w:rPr>
+        <w:t xml:space="preserve">resources en services zijn wel honderd procent getest. </w:t>
+      </w:r>
+      <w:r>
+        <w:rPr>
+          <w:lang w:val="nl-NL"/>
+        </w:rPr>
+        <w:t xml:space="preserve">Dus de functionaliteiten en de  </w:t>
+      </w:r>
+      <w:r>
+        <w:rPr>
+          <w:lang w:val="nl-NL"/>
+        </w:rPr>
+        <w:t>paden</w:t>
+      </w:r>
+      <w:r>
+        <w:rPr>
+          <w:lang w:val="nl-NL"/>
+        </w:rPr>
+        <w:t xml:space="preserve">  die het programma doorloopt worden allemaal (op DAO na) getest. Dus weet ik toch dat mijn functionaliteiten werken.</w:t>
+      </w:r>
+      <w:r>
+        <w:rPr>
+          <w:lang w:val="nl-NL"/>
+        </w:rPr>
+        <w:t xml:space="preserve"> Ook heb ik met postman en de aangeleverde front end gecontroleerd of de gehele integratie werkt</w:t>
+      </w:r>
+      <w:r>
+        <w:rPr>
+          <w:lang w:val="nl-NL"/>
+        </w:rPr>
+        <w:t xml:space="preserve"> en ik kan gelukkig zeggen dat alle functionaliteiten werken</w:t>
+      </w:r>
+      <w:r>
+        <w:rPr>
+          <w:lang w:val="nl-NL"/>
+        </w:rPr>
+        <w:t>.</w:t>
+      </w:r>
+      <w:r>
+        <w:rPr>
+          <w:lang w:val="nl-NL"/>
+        </w:rPr>
+        <w:br/>
       </w:r>
     </w:p>
     <w:p>
@@ -3104,7 +3755,7 @@
           <w:bCs/>
           <w:lang w:val="nl-NL"/>
         </w:rPr>
-        <w:t>Het niet uitwerken van verschillende functionaliteiten.</w:t>
+        <w:t>Het maken van een interface tussen data</w:t>
       </w:r>
       <w:r>
         <w:rPr>
@@ -3112,111 +3763,27 @@
           <w:bCs/>
           <w:lang w:val="nl-NL"/>
         </w:rPr>
-        <w:br/>
-      </w:r>
-      <w:r>
-        <w:rPr>
-          <w:lang w:val="nl-NL"/>
-        </w:rPr>
-        <w:t>ik heb inloggen niet uitgewerkt omdat op de dag voor de opleverdatum mijn hele programma stopte met werken. Ik heb al mijn tests  en delen van mijn code opnieuw moeten schrijven. Toen heb ik besloten dat inloggen niet hoog genoeg prioriteit was voor het opleveren omdat ik met de andere functionalit</w:t>
-      </w:r>
-      <w:r>
-        <w:rPr>
-          <w:lang w:val="nl-NL"/>
-        </w:rPr>
-        <w:t>eiten beter mijn competenties kan laten zien. Ditzelfde geld voor het bepalen van de lengte van een playlist en het bepalen van ownership.</w:t>
-      </w:r>
-      <w:r>
-        <w:rPr>
-          <w:lang w:val="nl-NL"/>
-        </w:rPr>
-        <w:br/>
-      </w:r>
-      <w:r>
-        <w:rPr>
-          <w:lang w:val="nl-NL"/>
-        </w:rPr>
-        <w:br/>
-        <w:t>ondanks dat ik niet al deze functionaliteiten heb uitgewerkt vind ik dat ik toch mijn competenties heb bewezen. Ik heb namelijk gewerkt met de vereisten(jaxrs, mockito, etc.). Ook implementeert de aangereikte front-end van de HAN mijn code en werken de meeste functionaliteiten hierop. Alleen ownership zit niet helemaal goed.</w:t>
-      </w:r>
-      <w:r>
-        <w:rPr>
-          <w:lang w:val="nl-NL"/>
-        </w:rPr>
-        <w:br/>
+        <w:t>-</w:t>
+      </w:r>
+      <w:r>
+        <w:rPr>
+          <w:b/>
+          <w:bCs/>
+          <w:lang w:val="nl-NL"/>
+        </w:rPr>
+        <w:t xml:space="preserve"> en service</w:t>
+      </w:r>
+      <w:r>
+        <w:rPr>
+          <w:b/>
+          <w:bCs/>
+          <w:lang w:val="nl-NL"/>
+        </w:rPr>
+        <w:t xml:space="preserve"> laag</w:t>
       </w:r>
     </w:p>
     <w:p>
       <w:pPr>
-        <w:pStyle w:val="ListParagraph"/>
-        <w:numPr>
-          <w:ilvl w:val="0"/>
-          <w:numId w:val="5"/>
-        </w:numPr>
-        <w:rPr>
-          <w:lang w:val="nl-NL"/>
-        </w:rPr>
-      </w:pPr>
-      <w:r>
-        <w:rPr>
-          <w:b/>
-          <w:bCs/>
-          <w:lang w:val="nl-NL"/>
-        </w:rPr>
-        <w:t>Het niet maken van een vertaler voor playlists.</w:t>
-      </w:r>
-      <w:r>
-        <w:rPr>
-          <w:b/>
-          <w:bCs/>
-          <w:lang w:val="nl-NL"/>
-        </w:rPr>
-        <w:br/>
-      </w:r>
-      <w:r>
-        <w:rPr>
-          <w:lang w:val="nl-NL"/>
-        </w:rPr>
-        <w:t>Zoals eerder al verteld ging er vlak voor de opleverdatum iets fout. Hierdoor ben ik ook niet toegekomen aan het extracten van de vertaalslag uit playlistsDAO.</w:t>
-      </w:r>
-    </w:p>
-    <w:p>
-      <w:pPr>
-        <w:rPr>
-          <w:lang w:val="nl-NL"/>
-        </w:rPr>
-      </w:pPr>
-    </w:p>
-    <w:p>
-      <w:pPr>
-        <w:pStyle w:val="ListParagraph"/>
-        <w:numPr>
-          <w:ilvl w:val="0"/>
-          <w:numId w:val="5"/>
-        </w:numPr>
-        <w:rPr>
-          <w:lang w:val="nl-NL"/>
-        </w:rPr>
-      </w:pPr>
-      <w:r>
-        <w:rPr>
-          <w:b/>
-          <w:bCs/>
-          <w:lang w:val="nl-NL"/>
-        </w:rPr>
-        <w:t>Het maken van een interface tussen data</w:t>
-      </w:r>
-      <w:r>
-        <w:rPr>
-          <w:b/>
-          <w:bCs/>
-          <w:lang w:val="nl-NL"/>
-        </w:rPr>
-        <w:t xml:space="preserve"> layer en servicelayer</w:t>
-      </w:r>
-    </w:p>
-    <w:p>
-      <w:pPr>
         <w:ind w:left="720"/>
         <w:rPr>
           <w:lang w:val="nl-NL"/>
@@ -3226,7 +3793,93 @@
         <w:rPr>
           <w:lang w:val="nl-NL"/>
         </w:rPr>
-        <w:t>Ik heb er voor gekozen om geen interface tussen de data layer en service layer te zetten. Dit zodat er in de toekomst ook een ander soort database aan gehangen kan worden.</w:t>
+        <w:t>Ik heb er voor gekozen om een interface tussen de data</w:t>
+      </w:r>
+      <w:r>
+        <w:rPr>
+          <w:lang w:val="nl-NL"/>
+        </w:rPr>
+        <w:t xml:space="preserve">- </w:t>
+      </w:r>
+      <w:r>
+        <w:rPr>
+          <w:lang w:val="nl-NL"/>
+        </w:rPr>
+        <w:t xml:space="preserve">en service </w:t>
+      </w:r>
+      <w:r>
+        <w:rPr>
+          <w:lang w:val="nl-NL"/>
+        </w:rPr>
+        <w:t>laag</w:t>
+      </w:r>
+      <w:r>
+        <w:rPr>
+          <w:lang w:val="nl-NL"/>
+        </w:rPr>
+        <w:t xml:space="preserve"> te zetten. Dit </w:t>
+      </w:r>
+      <w:r>
+        <w:rPr>
+          <w:lang w:val="nl-NL"/>
+        </w:rPr>
+        <w:t xml:space="preserve">heb ik besloten met oog op de toekomst. Het is dan namelijk mogelijk om een andere datasource op te </w:t>
+      </w:r>
+      <w:r>
+        <w:rPr>
+          <w:lang w:val="nl-NL"/>
+        </w:rPr>
+        <w:t>zetten</w:t>
+      </w:r>
+      <w:r>
+        <w:rPr>
+          <w:lang w:val="nl-NL"/>
+        </w:rPr>
+        <w:t xml:space="preserve"> met eventueel een ander type database en het dan makkelijk over te zetten door  </w:t>
+      </w:r>
+      <w:r>
+        <w:rPr>
+          <w:lang w:val="nl-NL"/>
+        </w:rPr>
+        <w:t>één</w:t>
+      </w:r>
+      <w:r>
+        <w:rPr>
+          <w:lang w:val="nl-NL"/>
+        </w:rPr>
+        <w:t xml:space="preserve"> </w:t>
+      </w:r>
+      <w:r>
+        <w:rPr>
+          <w:lang w:val="nl-NL"/>
+        </w:rPr>
+        <w:t>annotatie te veranderen</w:t>
+      </w:r>
+      <w:r>
+        <w:rPr>
+          <w:lang w:val="nl-NL"/>
+        </w:rPr>
+        <w:t xml:space="preserve"> namelijk de @Default naar @</w:t>
+      </w:r>
+      <w:proofErr w:type="spellStart"/>
+      <w:r>
+        <w:rPr>
+          <w:lang w:val="nl-NL"/>
+        </w:rPr>
+        <w:t>Alternative</w:t>
+      </w:r>
+      <w:proofErr w:type="spellEnd"/>
+      <w:r>
+        <w:rPr>
+          <w:lang w:val="nl-NL"/>
+        </w:rPr>
+        <w:t xml:space="preserve"> en andersom</w:t>
+      </w:r>
+      <w:r>
+        <w:rPr>
+          <w:lang w:val="nl-NL"/>
+        </w:rPr>
+        <w:t>.</w:t>
       </w:r>
     </w:p>
     <w:p>
@@ -3261,6 +3914,8 @@
           <w:lang w:val="en-GB"/>
         </w:rPr>
       </w:pPr>
+      <w:bookmarkStart w:id="6" w:name="_Toc41597144"/>
+      <w:proofErr w:type="spellStart"/>
       <w:r>
         <w:rPr>
           <w:lang w:val="en-GB"/>
@@ -3268,6 +3923,8 @@
         <w:lastRenderedPageBreak/>
         <w:t>Conclusie</w:t>
       </w:r>
+      <w:bookmarkEnd w:id="6"/>
+      <w:proofErr w:type="spellEnd"/>
     </w:p>
     <w:p>
       <w:pPr>
@@ -3279,51 +3936,8 @@
         <w:rPr>
           <w:lang w:val="nl-NL"/>
         </w:rPr>
-        <w:t>Het is jammer dat m</w:t>
-      </w:r>
-      <w:r>
-        <w:rPr>
-          <w:lang w:val="nl-NL"/>
-        </w:rPr>
-        <w:t>ijn programma crashte  vlak voor de oplevering. Echter heb ik door prioriteren nog steeds een goed eindproduct op kunnen leveren.</w:t>
-      </w:r>
-      <w:r>
-        <w:rPr>
-          <w:lang w:val="nl-NL"/>
-        </w:rPr>
-        <w:t xml:space="preserve"> Verder kun je de </w:t>
-      </w:r>
-      <w:r>
-        <w:rPr>
-          <w:lang w:val="nl-NL"/>
-        </w:rPr>
-        <w:t>API</w:t>
-      </w:r>
-      <w:r>
-        <w:rPr>
-          <w:lang w:val="nl-NL"/>
-        </w:rPr>
-        <w:t xml:space="preserve"> deployen als je je aan het deployment diagram houd</w:t>
-      </w:r>
-      <w:r>
-        <w:rPr>
-          <w:lang w:val="nl-NL"/>
-        </w:rPr>
-        <w:t>t</w:t>
-      </w:r>
-      <w:r>
-        <w:rPr>
-          <w:lang w:val="nl-NL"/>
-        </w:rPr>
-        <w:t>.</w:t>
-      </w:r>
-    </w:p>
-    <w:p>
-      <w:pPr>
-        <w:rPr>
-          <w:lang w:val="nl-NL"/>
-        </w:rPr>
-      </w:pPr>
+        <w:t>Het opgeleverde product is prima maar slecht getest op sommige punten. Hierom zal ik in volgende producten mijn database laag anders moeten schrijven. Ik heb tijdens het OOSE-project gemerkt dat dit beter gaat als ik van tevoren beter nadenk/documenteer. Dit zal ik dus later zeker vaker doen.</w:t>
+      </w:r>
     </w:p>
     <w:p>
       <w:pPr>
@@ -3349,6 +3963,8 @@
           <w:lang w:val="en-GB"/>
         </w:rPr>
       </w:pPr>
+      <w:bookmarkStart w:id="7" w:name="_Toc41597145"/>
+      <w:proofErr w:type="spellStart"/>
       <w:r>
         <w:rPr>
           <w:lang w:val="en-GB"/>
@@ -3356,6 +3972,8 @@
         <w:lastRenderedPageBreak/>
         <w:t>Bronnen</w:t>
       </w:r>
+      <w:bookmarkEnd w:id="7"/>
+      <w:proofErr w:type="spellEnd"/>
     </w:p>
     <w:p>
       <w:pPr>
@@ -3369,8 +3987,27 @@
           <w:color w:val="000000"/>
           <w:shd w:val="clear" w:color="auto" w:fill="FFFFFF"/>
         </w:rPr>
-        <w:t>AIM_ HAN. (z.d.). </w:t>
-      </w:r>
+        <w:t>AIM_ HAN. (</w:t>
+      </w:r>
+      <w:proofErr w:type="spellStart"/>
+      <w:r>
+        <w:rPr>
+          <w:rFonts w:ascii="Calibri" w:hAnsi="Calibri" w:cs="Calibri"/>
+          <w:color w:val="000000"/>
+          <w:shd w:val="clear" w:color="auto" w:fill="FFFFFF"/>
+        </w:rPr>
+        <w:t>z.d</w:t>
+      </w:r>
+      <w:proofErr w:type="spellEnd"/>
+      <w:r>
+        <w:rPr>
+          <w:rFonts w:ascii="Calibri" w:hAnsi="Calibri" w:cs="Calibri"/>
+          <w:color w:val="000000"/>
+          <w:shd w:val="clear" w:color="auto" w:fill="FFFFFF"/>
+        </w:rPr>
+        <w:t>.). </w:t>
+      </w:r>
+      <w:proofErr w:type="spellStart"/>
       <w:r>
         <w:rPr>
           <w:rFonts w:ascii="Calibri" w:hAnsi="Calibri" w:cs="Calibri"/>
@@ -3382,13 +4019,50 @@
         </w:rPr>
         <w:t>OpdrachSpotitube</w:t>
       </w:r>
+      <w:proofErr w:type="spellEnd"/>
       <w:r>
         <w:rPr>
           <w:rFonts w:ascii="Calibri" w:hAnsi="Calibri" w:cs="Calibri"/>
           <w:color w:val="000000"/>
           <w:shd w:val="clear" w:color="auto" w:fill="FFFFFF"/>
         </w:rPr>
-        <w:t>. Geraadpleegd op 27 maart 2020, van https://onderwijsonline.han.nl/elearning/lesson/XyrGRdmD</w:t>
+        <w:t xml:space="preserve">. </w:t>
+      </w:r>
+      <w:proofErr w:type="spellStart"/>
+      <w:r>
+        <w:rPr>
+          <w:rFonts w:ascii="Calibri" w:hAnsi="Calibri" w:cs="Calibri"/>
+          <w:color w:val="000000"/>
+          <w:shd w:val="clear" w:color="auto" w:fill="FFFFFF"/>
+        </w:rPr>
+        <w:t>Geraadpleegd</w:t>
+      </w:r>
+      <w:proofErr w:type="spellEnd"/>
+      <w:r>
+        <w:rPr>
+          <w:rFonts w:ascii="Calibri" w:hAnsi="Calibri" w:cs="Calibri"/>
+          <w:color w:val="000000"/>
+          <w:shd w:val="clear" w:color="auto" w:fill="FFFFFF"/>
+        </w:rPr>
+        <w:t xml:space="preserve"> op 27 </w:t>
+      </w:r>
+      <w:proofErr w:type="spellStart"/>
+      <w:r>
+        <w:rPr>
+          <w:rFonts w:ascii="Calibri" w:hAnsi="Calibri" w:cs="Calibri"/>
+          <w:color w:val="000000"/>
+          <w:shd w:val="clear" w:color="auto" w:fill="FFFFFF"/>
+        </w:rPr>
+        <w:t>maart</w:t>
+      </w:r>
+      <w:proofErr w:type="spellEnd"/>
+      <w:r>
+        <w:rPr>
+          <w:rFonts w:ascii="Calibri" w:hAnsi="Calibri" w:cs="Calibri"/>
+          <w:color w:val="000000"/>
+          <w:shd w:val="clear" w:color="auto" w:fill="FFFFFF"/>
+        </w:rPr>
+        <w:t xml:space="preserve"> 2020, van https://onderwijsonline.han.nl/elearning/lesson/XyrGRdmD</w:t>
       </w:r>
     </w:p>
     <w:p>
@@ -3406,7 +4080,7 @@
       </w:pPr>
     </w:p>
     <w:sectPr>
-      <w:footerReference w:type="first" r:id="rId16"/>
+      <w:footerReference w:type="first" r:id="rId13"/>
       <w:pgSz w:w="11906" w:h="16838"/>
       <w:pgMar w:top="1440" w:right="1440" w:bottom="1440" w:left="1440" w:header="708" w:footer="708" w:gutter="0"/>
       <w:pgNumType w:start="1" w:chapStyle="1"/>
@@ -3844,6 +4518,118 @@
     </w:lvl>
   </w:abstractNum>
   <w:abstractNum w:abstractNumId="1" w15:restartNumberingAfterBreak="0">
+    <w:nsid w:val="06F50A33"/>
+    <w:multiLevelType w:val="hybridMultilevel"/>
+    <w:tmpl w:val="5C489340"/>
+    <w:lvl w:ilvl="0" w:tplc="581A3EF2">
+      <w:numFmt w:val="bullet"/>
+      <w:lvlText w:val=""/>
+      <w:lvlJc w:val="left"/>
+      <w:pPr>
+        <w:ind w:left="720" w:hanging="360"/>
+      </w:pPr>
+      <w:rPr>
+        <w:rFonts w:ascii="Symbol" w:eastAsiaTheme="minorHAnsi" w:hAnsi="Symbol" w:cstheme="minorBidi" w:hint="default"/>
+      </w:rPr>
+    </w:lvl>
+    <w:lvl w:ilvl="1" w:tplc="20000003" w:tentative="1">
+      <w:start w:val="1"/>
+      <w:numFmt w:val="bullet"/>
+      <w:lvlText w:val="o"/>
+      <w:lvlJc w:val="left"/>
+      <w:pPr>
+        <w:ind w:left="1440" w:hanging="360"/>
+      </w:pPr>
+      <w:rPr>
+        <w:rFonts w:ascii="Courier New" w:hAnsi="Courier New" w:cs="Courier New" w:hint="default"/>
+      </w:rPr>
+    </w:lvl>
+    <w:lvl w:ilvl="2" w:tplc="20000005" w:tentative="1">
+      <w:start w:val="1"/>
+      <w:numFmt w:val="bullet"/>
+      <w:lvlText w:val=""/>
+      <w:lvlJc w:val="left"/>
+      <w:pPr>
+        <w:ind w:left="2160" w:hanging="360"/>
+      </w:pPr>
+      <w:rPr>
+        <w:rFonts w:ascii="Wingdings" w:hAnsi="Wingdings" w:hint="default"/>
+      </w:rPr>
+    </w:lvl>
+    <w:lvl w:ilvl="3" w:tplc="20000001" w:tentative="1">
+      <w:start w:val="1"/>
+      <w:numFmt w:val="bullet"/>
+      <w:lvlText w:val=""/>
+      <w:lvlJc w:val="left"/>
+      <w:pPr>
+        <w:ind w:left="2880" w:hanging="360"/>
+      </w:pPr>
+      <w:rPr>
+        <w:rFonts w:ascii="Symbol" w:hAnsi="Symbol" w:hint="default"/>
+      </w:rPr>
+    </w:lvl>
+    <w:lvl w:ilvl="4" w:tplc="20000003" w:tentative="1">
+      <w:start w:val="1"/>
+      <w:numFmt w:val="bullet"/>
+      <w:lvlText w:val="o"/>
+      <w:lvlJc w:val="left"/>
+      <w:pPr>
+        <w:ind w:left="3600" w:hanging="360"/>
+      </w:pPr>
+      <w:rPr>
+        <w:rFonts w:ascii="Courier New" w:hAnsi="Courier New" w:cs="Courier New" w:hint="default"/>
+      </w:rPr>
+    </w:lvl>
+    <w:lvl w:ilvl="5" w:tplc="20000005" w:tentative="1">
+      <w:start w:val="1"/>
+      <w:numFmt w:val="bullet"/>
+      <w:lvlText w:val=""/>
+      <w:lvlJc w:val="left"/>
+      <w:pPr>
+        <w:ind w:left="4320" w:hanging="360"/>
+      </w:pPr>
+      <w:rPr>
+        <w:rFonts w:ascii="Wingdings" w:hAnsi="Wingdings" w:hint="default"/>
+      </w:rPr>
+    </w:lvl>
+    <w:lvl w:ilvl="6" w:tplc="20000001" w:tentative="1">
+      <w:start w:val="1"/>
+      <w:numFmt w:val="bullet"/>
+      <w:lvlText w:val=""/>
+      <w:lvlJc w:val="left"/>
+      <w:pPr>
+        <w:ind w:left="5040" w:hanging="360"/>
+      </w:pPr>
+      <w:rPr>
+        <w:rFonts w:ascii="Symbol" w:hAnsi="Symbol" w:hint="default"/>
+      </w:rPr>
+    </w:lvl>
+    <w:lvl w:ilvl="7" w:tplc="20000003" w:tentative="1">
+      <w:start w:val="1"/>
+      <w:numFmt w:val="bullet"/>
+      <w:lvlText w:val="o"/>
+      <w:lvlJc w:val="left"/>
+      <w:pPr>
+        <w:ind w:left="5760" w:hanging="360"/>
+      </w:pPr>
+      <w:rPr>
+        <w:rFonts w:ascii="Courier New" w:hAnsi="Courier New" w:cs="Courier New" w:hint="default"/>
+      </w:rPr>
+    </w:lvl>
+    <w:lvl w:ilvl="8" w:tplc="20000005" w:tentative="1">
+      <w:start w:val="1"/>
+      <w:numFmt w:val="bullet"/>
+      <w:lvlText w:val=""/>
+      <w:lvlJc w:val="left"/>
+      <w:pPr>
+        <w:ind w:left="6480" w:hanging="360"/>
+      </w:pPr>
+      <w:rPr>
+        <w:rFonts w:ascii="Wingdings" w:hAnsi="Wingdings" w:hint="default"/>
+      </w:rPr>
+    </w:lvl>
+  </w:abstractNum>
+  <w:abstractNum w:abstractNumId="2" w15:restartNumberingAfterBreak="0">
     <w:nsid w:val="184664C6"/>
     <w:multiLevelType w:val="hybridMultilevel"/>
     <w:tmpl w:val="8ECA637C"/>
@@ -3956,7 +4742,7 @@
       </w:rPr>
     </w:lvl>
   </w:abstractNum>
-  <w:abstractNum w:abstractNumId="2" w15:restartNumberingAfterBreak="0">
+  <w:abstractNum w:abstractNumId="3" w15:restartNumberingAfterBreak="0">
     <w:nsid w:val="4BD32F13"/>
     <w:multiLevelType w:val="hybridMultilevel"/>
     <w:tmpl w:val="635C1558"/>
@@ -4045,7 +4831,7 @@
       </w:pPr>
     </w:lvl>
   </w:abstractNum>
-  <w:abstractNum w:abstractNumId="3" w15:restartNumberingAfterBreak="0">
+  <w:abstractNum w:abstractNumId="4" w15:restartNumberingAfterBreak="0">
     <w:nsid w:val="4F331557"/>
     <w:multiLevelType w:val="hybridMultilevel"/>
     <w:tmpl w:val="CE3C88E0"/>
@@ -4134,7 +4920,7 @@
       </w:pPr>
     </w:lvl>
   </w:abstractNum>
-  <w:abstractNum w:abstractNumId="4" w15:restartNumberingAfterBreak="0">
+  <w:abstractNum w:abstractNumId="5" w15:restartNumberingAfterBreak="0">
     <w:nsid w:val="4FA11B42"/>
     <w:multiLevelType w:val="hybridMultilevel"/>
     <w:tmpl w:val="58B0E730"/>
@@ -4224,19 +5010,22 @@
     </w:lvl>
   </w:abstractNum>
   <w:num w:numId="1">
+    <w:abstractNumId w:val="4"/>
+  </w:num>
+  <w:num w:numId="2">
     <w:abstractNumId w:val="3"/>
   </w:num>
-  <w:num w:numId="2">
+  <w:num w:numId="3">
     <w:abstractNumId w:val="2"/>
-  </w:num>
-  <w:num w:numId="3">
-    <w:abstractNumId w:val="1"/>
   </w:num>
   <w:num w:numId="4">
     <w:abstractNumId w:val="0"/>
   </w:num>
   <w:num w:numId="5">
-    <w:abstractNumId w:val="4"/>
+    <w:abstractNumId w:val="5"/>
+  </w:num>
+  <w:num w:numId="6">
+    <w:abstractNumId w:val="1"/>
   </w:num>
 </w:numbering>
 </file>
@@ -4946,6 +5735,42 @@
       <w:color w:val="2F5496" w:themeColor="accent1" w:themeShade="BF"/>
     </w:rPr>
   </w:style>
+  <w:style w:type="paragraph" w:styleId="TOC1">
+    <w:name w:val="toc 1"/>
+    <w:basedOn w:val="Normal"/>
+    <w:next w:val="Normal"/>
+    <w:autoRedefine/>
+    <w:uiPriority w:val="39"/>
+    <w:unhideWhenUsed/>
+    <w:rsid w:val="00440FAD"/>
+    <w:pPr>
+      <w:spacing w:after="100"/>
+    </w:pPr>
+  </w:style>
+  <w:style w:type="paragraph" w:styleId="TOC2">
+    <w:name w:val="toc 2"/>
+    <w:basedOn w:val="Normal"/>
+    <w:next w:val="Normal"/>
+    <w:autoRedefine/>
+    <w:uiPriority w:val="39"/>
+    <w:unhideWhenUsed/>
+    <w:rsid w:val="00440FAD"/>
+    <w:pPr>
+      <w:spacing w:after="100"/>
+      <w:ind w:left="220"/>
+    </w:pPr>
+  </w:style>
+  <w:style w:type="character" w:styleId="Hyperlink">
+    <w:name w:val="Hyperlink"/>
+    <w:basedOn w:val="DefaultParagraphFont"/>
+    <w:uiPriority w:val="99"/>
+    <w:unhideWhenUsed/>
+    <w:rsid w:val="00440FAD"/>
+    <w:rPr>
+      <w:color w:val="0563C1" w:themeColor="hyperlink"/>
+      <w:u w:val="single"/>
+    </w:rPr>
+  </w:style>
 </w:styles>
 </file>
 
@@ -5268,7 +6093,7 @@
 </file>
 
 <file path=customXml/itemProps2.xml><?xml version="1.0" encoding="utf-8"?>
-<ds:datastoreItem xmlns:ds="http://schemas.openxmlformats.org/officeDocument/2006/customXml" ds:itemID="{254EE499-14E8-4E0E-8694-51306448CA2B}">
+<ds:datastoreItem xmlns:ds="http://schemas.openxmlformats.org/officeDocument/2006/customXml" ds:itemID="{A9302924-C709-426C-B868-10C0D2F9F411}">
   <ds:schemaRefs>
     <ds:schemaRef ds:uri="http://schemas.openxmlformats.org/officeDocument/2006/bibliography"/>
   </ds:schemaRefs>

</xml_diff>